<commit_message>
added crackme file and solution for first two stages
</commit_message>
<xml_diff>
--- a/ex1.docx
+++ b/ex1.docx
@@ -893,31 +893,7 @@
           <w:rtl/>
         </w:rPr>
         <w:lastRenderedPageBreak/>
-        <w:t xml:space="preserve">חלק </w:t>
-      </w:r>
-      <w:r>
-        <w:rPr>
-          <w:rFonts w:asciiTheme="minorBidi" w:hAnsiTheme="minorBidi" w:hint="cs"/>
-          <w:b/>
-          <w:bCs/>
-          <w:sz w:val="28"/>
-          <w:szCs w:val="28"/>
-          <w:u w:val="single"/>
-          <w:rtl/>
-        </w:rPr>
-        <w:t>ג</w:t>
-      </w:r>
-      <w:r>
-        <w:rPr>
-          <w:rFonts w:asciiTheme="minorBidi" w:hAnsiTheme="minorBidi" w:hint="cs"/>
-          <w:b/>
-          <w:bCs/>
-          <w:sz w:val="28"/>
-          <w:szCs w:val="28"/>
-          <w:u w:val="single"/>
-          <w:rtl/>
-        </w:rPr>
-        <w:t>':</w:t>
+        <w:t>חלק ג':</w:t>
       </w:r>
     </w:p>
     <w:p>
@@ -1937,7 +1913,6 @@
           <w:rFonts w:asciiTheme="minorBidi" w:hAnsiTheme="minorBidi"/>
           <w:sz w:val="24"/>
           <w:szCs w:val="24"/>
-          <w:rtl/>
         </w:rPr>
       </w:pPr>
       <w:r>
@@ -2614,6 +2589,936 @@
           <w:rtl/>
         </w:rPr>
         <w:t xml:space="preserve"> והעלינו אותו לאתר.</w:t>
+      </w:r>
+    </w:p>
+    <w:p>
+      <w:pPr>
+        <w:pStyle w:val="ListParagraph"/>
+        <w:numPr>
+          <w:ilvl w:val="0"/>
+          <w:numId w:val="5"/>
+        </w:numPr>
+        <w:bidi/>
+        <w:rPr>
+          <w:rFonts w:asciiTheme="minorBidi" w:hAnsiTheme="minorBidi"/>
+          <w:sz w:val="24"/>
+          <w:szCs w:val="24"/>
+        </w:rPr>
+      </w:pPr>
+      <w:r>
+        <w:rPr>
+          <w:rFonts w:asciiTheme="minorBidi" w:hAnsiTheme="minorBidi" w:hint="cs"/>
+          <w:sz w:val="24"/>
+          <w:szCs w:val="24"/>
+          <w:rtl/>
+        </w:rPr>
+        <w:t xml:space="preserve">הגענו לאתגר הבא, ובו לאחר לחיצה על </w:t>
+      </w:r>
+      <w:r>
+        <w:rPr>
+          <w:rFonts w:asciiTheme="minorBidi" w:hAnsiTheme="minorBidi"/>
+          <w:sz w:val="24"/>
+          <w:szCs w:val="24"/>
+        </w:rPr>
+        <w:t>Download Recovery Source</w:t>
+      </w:r>
+      <w:r>
+        <w:rPr>
+          <w:rFonts w:asciiTheme="minorBidi" w:hAnsiTheme="minorBidi" w:hint="cs"/>
+          <w:sz w:val="24"/>
+          <w:szCs w:val="24"/>
+          <w:rtl/>
+        </w:rPr>
+        <w:t xml:space="preserve"> הורדנו את הקובץ </w:t>
+      </w:r>
+      <w:r>
+        <w:rPr>
+          <w:rFonts w:asciiTheme="minorBidi" w:hAnsiTheme="minorBidi"/>
+          <w:sz w:val="24"/>
+          <w:szCs w:val="24"/>
+        </w:rPr>
+        <w:t>crackme.S</w:t>
+      </w:r>
+      <w:r>
+        <w:rPr>
+          <w:rFonts w:asciiTheme="minorBidi" w:hAnsiTheme="minorBidi" w:hint="cs"/>
+          <w:sz w:val="24"/>
+          <w:szCs w:val="24"/>
+          <w:rtl/>
+        </w:rPr>
+        <w:t>.</w:t>
+      </w:r>
+      <w:r>
+        <w:rPr>
+          <w:rFonts w:asciiTheme="minorBidi" w:hAnsiTheme="minorBidi" w:hint="cs"/>
+          <w:sz w:val="24"/>
+          <w:szCs w:val="24"/>
+          <w:rtl/>
+        </w:rPr>
+        <w:t xml:space="preserve"> מניתוח דינאמי וניתוח סטטי של הקובץ ניתן להבין כי תתקבל הודעת הצלחה בשלב הראשון </w:t>
+      </w:r>
+      <w:r>
+        <w:rPr>
+          <w:rFonts w:asciiTheme="minorBidi" w:hAnsiTheme="minorBidi" w:hint="cs"/>
+          <w:sz w:val="24"/>
+          <w:szCs w:val="24"/>
+          <w:rtl/>
+        </w:rPr>
+        <w:t xml:space="preserve">אם יתקבל ארגומנט אחד ומעלה, ללא תלות בערכו או בקלט. </w:t>
+      </w:r>
+      <w:r>
+        <w:rPr>
+          <w:rFonts w:asciiTheme="minorBidi" w:hAnsiTheme="minorBidi" w:hint="cs"/>
+          <w:sz w:val="24"/>
+          <w:szCs w:val="24"/>
+          <w:rtl/>
+        </w:rPr>
+        <w:t xml:space="preserve">לכן, על מנת לעבור את השלב הראשון נריץ את הקובץ עם ארגומנט 1. </w:t>
+      </w:r>
+    </w:p>
+    <w:p>
+      <w:pPr>
+        <w:pStyle w:val="ListParagraph"/>
+        <w:numPr>
+          <w:ilvl w:val="0"/>
+          <w:numId w:val="5"/>
+        </w:numPr>
+        <w:bidi/>
+        <w:rPr>
+          <w:rFonts w:asciiTheme="minorBidi" w:hAnsiTheme="minorBidi"/>
+          <w:sz w:val="24"/>
+          <w:szCs w:val="24"/>
+        </w:rPr>
+      </w:pPr>
+      <w:r>
+        <w:rPr>
+          <w:rFonts w:asciiTheme="minorBidi" w:hAnsiTheme="minorBidi" w:hint="cs"/>
+          <w:sz w:val="24"/>
+          <w:szCs w:val="24"/>
+          <w:rtl/>
+        </w:rPr>
+        <w:t>בשלב השני</w:t>
+      </w:r>
+      <w:r>
+        <w:rPr>
+          <w:rFonts w:asciiTheme="minorBidi" w:hAnsiTheme="minorBidi" w:hint="cs"/>
+          <w:sz w:val="24"/>
+          <w:szCs w:val="24"/>
+          <w:rtl/>
+        </w:rPr>
+        <w:t xml:space="preserve">, </w:t>
+      </w:r>
+      <w:r>
+        <w:rPr>
+          <w:rFonts w:asciiTheme="minorBidi" w:hAnsiTheme="minorBidi" w:hint="cs"/>
+          <w:sz w:val="24"/>
+          <w:szCs w:val="24"/>
+          <w:rtl/>
+        </w:rPr>
+        <w:t xml:space="preserve">מניתוח סטטי של הקוד ניתן לראות מספר מחרוזות </w:t>
+      </w:r>
+      <w:r>
+        <w:rPr>
+          <w:rFonts w:asciiTheme="minorBidi" w:hAnsiTheme="minorBidi" w:hint="cs"/>
+          <w:sz w:val="24"/>
+          <w:szCs w:val="24"/>
+          <w:rtl/>
+        </w:rPr>
+        <w:t xml:space="preserve">(בדיוק תשע) </w:t>
+      </w:r>
+      <w:r>
+        <w:rPr>
+          <w:rFonts w:asciiTheme="minorBidi" w:hAnsiTheme="minorBidi" w:hint="cs"/>
+          <w:sz w:val="24"/>
+          <w:szCs w:val="24"/>
+          <w:rtl/>
+        </w:rPr>
+        <w:t>שנטענו על המחסנית החל מ-</w:t>
+      </w:r>
+      <w:r>
+        <w:rPr>
+          <w:rFonts w:asciiTheme="minorBidi" w:hAnsiTheme="minorBidi"/>
+          <w:sz w:val="24"/>
+          <w:szCs w:val="24"/>
+        </w:rPr>
+        <w:t>ebp-3</w:t>
+      </w:r>
+      <w:r>
+        <w:rPr>
+          <w:rFonts w:asciiTheme="minorBidi" w:hAnsiTheme="minorBidi"/>
+          <w:sz w:val="24"/>
+          <w:szCs w:val="24"/>
+        </w:rPr>
+        <w:t>8</w:t>
+      </w:r>
+      <w:r>
+        <w:rPr>
+          <w:rFonts w:asciiTheme="minorBidi" w:hAnsiTheme="minorBidi" w:hint="cs"/>
+          <w:sz w:val="24"/>
+          <w:szCs w:val="24"/>
+          <w:rtl/>
+        </w:rPr>
+        <w:t xml:space="preserve"> ועד ל-</w:t>
+      </w:r>
+      <w:r>
+        <w:rPr>
+          <w:rFonts w:asciiTheme="minorBidi" w:hAnsiTheme="minorBidi"/>
+          <w:sz w:val="24"/>
+          <w:szCs w:val="24"/>
+        </w:rPr>
+        <w:t>ebp-46</w:t>
+      </w:r>
+      <w:r>
+        <w:rPr>
+          <w:rFonts w:asciiTheme="minorBidi" w:hAnsiTheme="minorBidi" w:hint="cs"/>
+          <w:sz w:val="24"/>
+          <w:szCs w:val="24"/>
+          <w:rtl/>
+        </w:rPr>
+        <w:t>.</w:t>
+      </w:r>
+      <w:r>
+        <w:rPr>
+          <w:rFonts w:asciiTheme="minorBidi" w:hAnsiTheme="minorBidi"/>
+          <w:sz w:val="24"/>
+          <w:szCs w:val="24"/>
+        </w:rPr>
+        <w:t xml:space="preserve"> </w:t>
+      </w:r>
+      <w:r>
+        <w:rPr>
+          <w:rFonts w:asciiTheme="minorBidi" w:hAnsiTheme="minorBidi" w:hint="cs"/>
+          <w:sz w:val="24"/>
+          <w:szCs w:val="24"/>
+          <w:rtl/>
+        </w:rPr>
+        <w:t>לאחר מכן, מוגרלים תשעה מספרים ומוכנסים בזה אחר זה על גבי המחסנית, החל מ-</w:t>
+      </w:r>
+      <w:r>
+        <w:rPr>
+          <w:rFonts w:asciiTheme="minorBidi" w:hAnsiTheme="minorBidi"/>
+          <w:sz w:val="24"/>
+          <w:szCs w:val="24"/>
+        </w:rPr>
+        <w:t>ebp</w:t>
+      </w:r>
+      <w:r>
+        <w:rPr>
+          <w:rFonts w:asciiTheme="minorBidi" w:hAnsiTheme="minorBidi"/>
+          <w:sz w:val="24"/>
+          <w:szCs w:val="24"/>
+        </w:rPr>
+        <w:t>-37</w:t>
+      </w:r>
+      <w:r>
+        <w:rPr>
+          <w:rFonts w:asciiTheme="minorBidi" w:hAnsiTheme="minorBidi" w:hint="cs"/>
+          <w:sz w:val="24"/>
+          <w:szCs w:val="24"/>
+          <w:rtl/>
+        </w:rPr>
+        <w:t xml:space="preserve"> ועד ל-</w:t>
+      </w:r>
+      <w:r>
+        <w:rPr>
+          <w:rFonts w:asciiTheme="minorBidi" w:hAnsiTheme="minorBidi"/>
+          <w:sz w:val="24"/>
+          <w:szCs w:val="24"/>
+        </w:rPr>
+        <w:t>ebp-29</w:t>
+      </w:r>
+      <w:r>
+        <w:rPr>
+          <w:rFonts w:asciiTheme="minorBidi" w:hAnsiTheme="minorBidi" w:hint="cs"/>
+          <w:sz w:val="24"/>
+          <w:szCs w:val="24"/>
+          <w:rtl/>
+        </w:rPr>
+        <w:t>.</w:t>
+      </w:r>
+      <w:r>
+        <w:rPr>
+          <w:rFonts w:asciiTheme="minorBidi" w:hAnsiTheme="minorBidi"/>
+          <w:sz w:val="24"/>
+          <w:szCs w:val="24"/>
+        </w:rPr>
+        <w:t xml:space="preserve"> </w:t>
+      </w:r>
+      <w:r>
+        <w:rPr>
+          <w:rFonts w:asciiTheme="minorBidi" w:hAnsiTheme="minorBidi" w:hint="cs"/>
+          <w:sz w:val="24"/>
+          <w:szCs w:val="24"/>
+          <w:rtl/>
+        </w:rPr>
+        <w:t xml:space="preserve">לאחר מכן, </w:t>
+      </w:r>
+      <w:r>
+        <w:rPr>
+          <w:rFonts w:asciiTheme="minorBidi" w:hAnsiTheme="minorBidi" w:hint="cs"/>
+          <w:sz w:val="24"/>
+          <w:szCs w:val="24"/>
+          <w:rtl/>
+        </w:rPr>
+        <w:t>ניתן לראות כי מתקבלים בקלט שני מספרים</w:t>
+      </w:r>
+      <w:r>
+        <w:rPr>
+          <w:rFonts w:asciiTheme="minorBidi" w:hAnsiTheme="minorBidi" w:hint="cs"/>
+          <w:sz w:val="24"/>
+          <w:szCs w:val="24"/>
+          <w:rtl/>
+        </w:rPr>
+        <w:t xml:space="preserve"> הנטענים ל-</w:t>
+      </w:r>
+      <w:r>
+        <w:rPr>
+          <w:rFonts w:asciiTheme="minorBidi" w:hAnsiTheme="minorBidi"/>
+          <w:sz w:val="24"/>
+          <w:szCs w:val="24"/>
+        </w:rPr>
+        <w:t>ebp-24</w:t>
+      </w:r>
+      <w:r>
+        <w:rPr>
+          <w:rFonts w:asciiTheme="minorBidi" w:hAnsiTheme="minorBidi" w:hint="cs"/>
+          <w:sz w:val="24"/>
+          <w:szCs w:val="24"/>
+          <w:rtl/>
+        </w:rPr>
+        <w:t xml:space="preserve"> ו-</w:t>
+      </w:r>
+      <w:r>
+        <w:rPr>
+          <w:rFonts w:asciiTheme="minorBidi" w:hAnsiTheme="minorBidi"/>
+          <w:sz w:val="24"/>
+          <w:szCs w:val="24"/>
+        </w:rPr>
+        <w:t>ebp-28</w:t>
+      </w:r>
+      <w:r>
+        <w:rPr>
+          <w:rFonts w:asciiTheme="minorBidi" w:hAnsiTheme="minorBidi" w:hint="cs"/>
+          <w:sz w:val="24"/>
+          <w:szCs w:val="24"/>
+          <w:rtl/>
+        </w:rPr>
+        <w:t xml:space="preserve">. מתבצע וידוא כי מתקבל קודם מספר הגדול מאפס ולאחריו מתקבל מספר הגדול ממנו. עבור שני המספרים (שנסמנם </w:t>
+      </w:r>
+      <w:r>
+        <w:rPr>
+          <w:rFonts w:asciiTheme="minorBidi" w:hAnsiTheme="minorBidi"/>
+          <w:sz w:val="24"/>
+          <w:szCs w:val="24"/>
+        </w:rPr>
+        <w:t>a,b</w:t>
+      </w:r>
+      <w:r>
+        <w:rPr>
+          <w:rFonts w:asciiTheme="minorBidi" w:hAnsiTheme="minorBidi" w:hint="cs"/>
+          <w:sz w:val="24"/>
+          <w:szCs w:val="24"/>
+          <w:rtl/>
+        </w:rPr>
+        <w:t>) מתבצעת הדפסה של תוכן המחסנית החל מ-</w:t>
+      </w:r>
+      <w:r>
+        <w:rPr>
+          <w:rFonts w:asciiTheme="minorBidi" w:hAnsiTheme="minorBidi"/>
+          <w:sz w:val="24"/>
+          <w:szCs w:val="24"/>
+        </w:rPr>
+        <w:t>ebp-37+a</w:t>
+      </w:r>
+      <w:r>
+        <w:rPr>
+          <w:rFonts w:asciiTheme="minorBidi" w:hAnsiTheme="minorBidi" w:hint="cs"/>
+          <w:sz w:val="24"/>
+          <w:szCs w:val="24"/>
+          <w:rtl/>
+        </w:rPr>
+        <w:t xml:space="preserve"> עד ל-</w:t>
+      </w:r>
+      <w:r>
+        <w:rPr>
+          <w:rFonts w:asciiTheme="minorBidi" w:hAnsiTheme="minorBidi"/>
+          <w:sz w:val="24"/>
+          <w:szCs w:val="24"/>
+        </w:rPr>
+        <w:t>ebp-37+b</w:t>
+      </w:r>
+      <w:r>
+        <w:rPr>
+          <w:rFonts w:asciiTheme="minorBidi" w:hAnsiTheme="minorBidi" w:hint="cs"/>
+          <w:sz w:val="24"/>
+          <w:szCs w:val="24"/>
+          <w:rtl/>
+        </w:rPr>
+        <w:t xml:space="preserve">, כאשר כמו שאמרנו </w:t>
+      </w:r>
+      <w:r>
+        <w:rPr>
+          <w:rFonts w:asciiTheme="minorBidi" w:hAnsiTheme="minorBidi"/>
+          <w:sz w:val="24"/>
+          <w:szCs w:val="24"/>
+        </w:rPr>
+        <w:t>ebp-37</w:t>
+      </w:r>
+      <w:r>
+        <w:rPr>
+          <w:rFonts w:asciiTheme="minorBidi" w:hAnsiTheme="minorBidi" w:hint="cs"/>
+          <w:sz w:val="24"/>
+          <w:szCs w:val="24"/>
+          <w:rtl/>
+        </w:rPr>
+        <w:t xml:space="preserve"> הוא הערך שהחל ממנו ומטה הוזנו למחסנית תשעה מספרים אקראיים.</w:t>
+      </w:r>
+    </w:p>
+    <w:p>
+      <w:pPr>
+        <w:pStyle w:val="ListParagraph"/>
+        <w:bidi/>
+        <w:ind w:left="1080"/>
+        <w:rPr>
+          <w:rFonts w:asciiTheme="minorBidi" w:hAnsiTheme="minorBidi"/>
+          <w:sz w:val="24"/>
+          <w:szCs w:val="24"/>
+        </w:rPr>
+      </w:pPr>
+      <w:r>
+        <w:rPr>
+          <w:rFonts w:asciiTheme="minorBidi" w:hAnsiTheme="minorBidi" w:hint="cs"/>
+          <w:sz w:val="24"/>
+          <w:szCs w:val="24"/>
+          <w:rtl/>
+        </w:rPr>
+        <w:t xml:space="preserve">לאחר מכן, החל מהכתובת </w:t>
+      </w:r>
+      <w:r>
+        <w:rPr>
+          <w:rFonts w:asciiTheme="minorBidi" w:hAnsiTheme="minorBidi"/>
+          <w:sz w:val="24"/>
+          <w:szCs w:val="24"/>
+        </w:rPr>
+        <w:t>ebp-37-a</w:t>
+      </w:r>
+      <w:r>
+        <w:rPr>
+          <w:rFonts w:asciiTheme="minorBidi" w:hAnsiTheme="minorBidi" w:hint="cs"/>
+          <w:sz w:val="24"/>
+          <w:szCs w:val="24"/>
+          <w:rtl/>
+        </w:rPr>
+        <w:t xml:space="preserve">, בכל פעם קולטים קלט הקסה-דצימלי של עד 8 בתים, מבצעים לו </w:t>
+      </w:r>
+      <w:r>
+        <w:rPr>
+          <w:rFonts w:asciiTheme="minorBidi" w:hAnsiTheme="minorBidi"/>
+          <w:sz w:val="24"/>
+          <w:szCs w:val="24"/>
+        </w:rPr>
+        <w:t>xor</w:t>
+      </w:r>
+      <w:r>
+        <w:rPr>
+          <w:rFonts w:asciiTheme="minorBidi" w:hAnsiTheme="minorBidi" w:hint="cs"/>
+          <w:sz w:val="24"/>
+          <w:szCs w:val="24"/>
+          <w:rtl/>
+        </w:rPr>
+        <w:t xml:space="preserve"> עם הערך הראשון שהודפס (</w:t>
+      </w:r>
+      <w:r>
+        <w:rPr>
+          <w:rFonts w:asciiTheme="minorBidi" w:hAnsiTheme="minorBidi"/>
+          <w:sz w:val="24"/>
+          <w:szCs w:val="24"/>
+        </w:rPr>
+        <w:t>ebp-37-a</w:t>
+      </w:r>
+      <w:r>
+        <w:rPr>
+          <w:rFonts w:asciiTheme="minorBidi" w:hAnsiTheme="minorBidi" w:hint="cs"/>
+          <w:sz w:val="24"/>
+          <w:szCs w:val="24"/>
+          <w:rtl/>
+        </w:rPr>
+        <w:t xml:space="preserve">), ודוחפים את התוצאה </w:t>
+      </w:r>
+      <w:r>
+        <w:rPr>
+          <w:rFonts w:asciiTheme="minorBidi" w:hAnsiTheme="minorBidi" w:hint="cs"/>
+          <w:sz w:val="24"/>
+          <w:szCs w:val="24"/>
+          <w:rtl/>
+        </w:rPr>
+        <w:lastRenderedPageBreak/>
+        <w:t xml:space="preserve">למחסנית במקום הערך הקודם איתו ביצענו </w:t>
+      </w:r>
+      <w:r>
+        <w:rPr>
+          <w:rFonts w:asciiTheme="minorBidi" w:hAnsiTheme="minorBidi"/>
+          <w:sz w:val="24"/>
+          <w:szCs w:val="24"/>
+        </w:rPr>
+        <w:t>xor</w:t>
+      </w:r>
+      <w:r>
+        <w:rPr>
+          <w:rFonts w:asciiTheme="minorBidi" w:hAnsiTheme="minorBidi" w:hint="cs"/>
+          <w:sz w:val="24"/>
+          <w:szCs w:val="24"/>
+          <w:rtl/>
+        </w:rPr>
+        <w:t xml:space="preserve">. </w:t>
+      </w:r>
+      <w:r>
+        <w:rPr>
+          <w:rFonts w:asciiTheme="minorBidi" w:hAnsiTheme="minorBidi" w:hint="cs"/>
+          <w:sz w:val="24"/>
+          <w:szCs w:val="24"/>
+          <w:rtl/>
+        </w:rPr>
+        <w:t xml:space="preserve">מבצעים זאת בצורה איטרטיבית לכל אורך הטווח שהזנו (בין </w:t>
+      </w:r>
+      <w:r>
+        <w:rPr>
+          <w:rFonts w:asciiTheme="minorBidi" w:hAnsiTheme="minorBidi"/>
+          <w:sz w:val="24"/>
+          <w:szCs w:val="24"/>
+        </w:rPr>
+        <w:t>ebp-37+a</w:t>
+      </w:r>
+      <w:r>
+        <w:rPr>
+          <w:rFonts w:asciiTheme="minorBidi" w:hAnsiTheme="minorBidi" w:hint="cs"/>
+          <w:sz w:val="24"/>
+          <w:szCs w:val="24"/>
+          <w:rtl/>
+        </w:rPr>
+        <w:t xml:space="preserve"> עד </w:t>
+      </w:r>
+      <w:r>
+        <w:rPr>
+          <w:rFonts w:asciiTheme="minorBidi" w:hAnsiTheme="minorBidi"/>
+          <w:sz w:val="24"/>
+          <w:szCs w:val="24"/>
+        </w:rPr>
+        <w:t>ebp-37+b</w:t>
+      </w:r>
+      <w:r>
+        <w:rPr>
+          <w:rFonts w:asciiTheme="minorBidi" w:hAnsiTheme="minorBidi" w:hint="cs"/>
+          <w:sz w:val="24"/>
+          <w:szCs w:val="24"/>
+          <w:rtl/>
+        </w:rPr>
+        <w:t>)</w:t>
+      </w:r>
+      <w:r>
+        <w:rPr>
+          <w:rFonts w:asciiTheme="minorBidi" w:hAnsiTheme="minorBidi" w:hint="cs"/>
+          <w:sz w:val="24"/>
+          <w:szCs w:val="24"/>
+          <w:rtl/>
+        </w:rPr>
+        <w:t xml:space="preserve"> וכך מחליפים את כל הערכים בטווח זה על המחסנית בערך ה-</w:t>
+      </w:r>
+      <w:r>
+        <w:rPr>
+          <w:rFonts w:asciiTheme="minorBidi" w:hAnsiTheme="minorBidi"/>
+          <w:sz w:val="24"/>
+          <w:szCs w:val="24"/>
+        </w:rPr>
+        <w:t>xor</w:t>
+      </w:r>
+      <w:r>
+        <w:rPr>
+          <w:rFonts w:asciiTheme="minorBidi" w:hAnsiTheme="minorBidi" w:hint="cs"/>
+          <w:sz w:val="24"/>
+          <w:szCs w:val="24"/>
+          <w:rtl/>
+        </w:rPr>
+        <w:t xml:space="preserve"> שלהם עם הקלטים שהתקבלו.</w:t>
+      </w:r>
+      <w:r>
+        <w:rPr>
+          <w:rFonts w:asciiTheme="minorBidi" w:hAnsiTheme="minorBidi" w:hint="cs"/>
+          <w:sz w:val="24"/>
+          <w:szCs w:val="24"/>
+          <w:rtl/>
+        </w:rPr>
+        <w:t xml:space="preserve"> </w:t>
+      </w:r>
+    </w:p>
+    <w:p>
+      <w:pPr>
+        <w:pStyle w:val="ListParagraph"/>
+        <w:bidi/>
+        <w:ind w:left="1080"/>
+        <w:rPr>
+          <w:rFonts w:asciiTheme="minorBidi" w:hAnsiTheme="minorBidi"/>
+          <w:sz w:val="24"/>
+          <w:szCs w:val="24"/>
+          <w:rtl/>
+        </w:rPr>
+      </w:pPr>
+      <w:r>
+        <w:rPr>
+          <w:rFonts w:asciiTheme="minorBidi" w:hAnsiTheme="minorBidi" w:hint="cs"/>
+          <w:sz w:val="24"/>
+          <w:szCs w:val="24"/>
+          <w:rtl/>
+        </w:rPr>
+        <w:t>לאחר מכן, עוברים על המחרוזות הקבועות שעל המחסנית לפי הסדר, החל מ-</w:t>
+      </w:r>
+      <w:r>
+        <w:rPr>
+          <w:rFonts w:asciiTheme="minorBidi" w:hAnsiTheme="minorBidi"/>
+          <w:sz w:val="24"/>
+          <w:szCs w:val="24"/>
+        </w:rPr>
+        <w:t>ebp-46</w:t>
+      </w:r>
+      <w:r>
+        <w:rPr>
+          <w:rFonts w:asciiTheme="minorBidi" w:hAnsiTheme="minorBidi" w:hint="cs"/>
+          <w:sz w:val="24"/>
+          <w:szCs w:val="24"/>
+          <w:rtl/>
+        </w:rPr>
+        <w:t xml:space="preserve"> ובמקביל עוברים על תוצאות ה-</w:t>
+      </w:r>
+      <w:r>
+        <w:rPr>
+          <w:rFonts w:asciiTheme="minorBidi" w:hAnsiTheme="minorBidi"/>
+          <w:sz w:val="24"/>
+          <w:szCs w:val="24"/>
+        </w:rPr>
+        <w:t>xor</w:t>
+      </w:r>
+      <w:r>
+        <w:rPr>
+          <w:rFonts w:asciiTheme="minorBidi" w:hAnsiTheme="minorBidi" w:hint="cs"/>
+          <w:sz w:val="24"/>
+          <w:szCs w:val="24"/>
+          <w:rtl/>
+        </w:rPr>
+        <w:t>-ים שעל המחסנית החל מ-</w:t>
+      </w:r>
+      <w:r>
+        <w:rPr>
+          <w:rFonts w:asciiTheme="minorBidi" w:hAnsiTheme="minorBidi"/>
+          <w:sz w:val="24"/>
+          <w:szCs w:val="24"/>
+        </w:rPr>
+        <w:t>ebp-37</w:t>
+      </w:r>
+      <w:r>
+        <w:rPr>
+          <w:rFonts w:asciiTheme="minorBidi" w:hAnsiTheme="minorBidi" w:hint="cs"/>
+          <w:sz w:val="24"/>
+          <w:szCs w:val="24"/>
+          <w:rtl/>
+        </w:rPr>
+        <w:t xml:space="preserve"> באמצעות </w:t>
+      </w:r>
+      <w:r>
+        <w:rPr>
+          <w:rFonts w:asciiTheme="minorBidi" w:hAnsiTheme="minorBidi"/>
+          <w:sz w:val="24"/>
+          <w:szCs w:val="24"/>
+        </w:rPr>
+        <w:t>counter</w:t>
+      </w:r>
+      <w:r>
+        <w:rPr>
+          <w:rFonts w:asciiTheme="minorBidi" w:hAnsiTheme="minorBidi" w:hint="cs"/>
+          <w:sz w:val="24"/>
+          <w:szCs w:val="24"/>
+          <w:rtl/>
+        </w:rPr>
+        <w:t>, כאשר בכל פעם משווים בין התוצאות.</w:t>
+      </w:r>
+      <w:r>
+        <w:rPr>
+          <w:rFonts w:asciiTheme="minorBidi" w:hAnsiTheme="minorBidi" w:hint="cs"/>
+          <w:sz w:val="24"/>
+          <w:szCs w:val="24"/>
+          <w:rtl/>
+        </w:rPr>
+        <w:t xml:space="preserve"> אם כל התוצאות שוות, נקבל הצלחה בשלב 2.</w:t>
+      </w:r>
+    </w:p>
+    <w:p>
+      <w:pPr>
+        <w:pStyle w:val="ListParagraph"/>
+        <w:bidi/>
+        <w:ind w:left="1080"/>
+        <w:rPr>
+          <w:rFonts w:asciiTheme="minorBidi" w:hAnsiTheme="minorBidi"/>
+          <w:sz w:val="24"/>
+          <w:szCs w:val="24"/>
+          <w:rtl/>
+        </w:rPr>
+      </w:pPr>
+      <w:r>
+        <w:rPr>
+          <w:rFonts w:asciiTheme="minorBidi" w:hAnsiTheme="minorBidi" w:hint="cs"/>
+          <w:sz w:val="24"/>
+          <w:szCs w:val="24"/>
+          <w:rtl/>
+        </w:rPr>
+        <w:t>לכן,</w:t>
+      </w:r>
+      <w:r>
+        <w:rPr>
+          <w:rFonts w:asciiTheme="minorBidi" w:hAnsiTheme="minorBidi"/>
+          <w:sz w:val="24"/>
+          <w:szCs w:val="24"/>
+        </w:rPr>
+        <w:t xml:space="preserve"> </w:t>
+      </w:r>
+      <w:r>
+        <w:rPr>
+          <w:rFonts w:asciiTheme="minorBidi" w:hAnsiTheme="minorBidi" w:hint="cs"/>
+          <w:sz w:val="24"/>
+          <w:szCs w:val="24"/>
+          <w:rtl/>
+        </w:rPr>
+        <w:t>ראשית</w:t>
+      </w:r>
+      <w:r>
+        <w:rPr>
+          <w:rFonts w:asciiTheme="minorBidi" w:hAnsiTheme="minorBidi" w:hint="cs"/>
+          <w:sz w:val="24"/>
+          <w:szCs w:val="24"/>
+          <w:rtl/>
+        </w:rPr>
+        <w:t xml:space="preserve"> נבנה את הקלט הראשוני כך שיודפסו לנו כלל ערכים אלה מהמחסנית</w:t>
+      </w:r>
+      <w:r>
+        <w:rPr>
+          <w:rFonts w:asciiTheme="minorBidi" w:hAnsiTheme="minorBidi" w:hint="cs"/>
+          <w:sz w:val="24"/>
+          <w:szCs w:val="24"/>
+          <w:rtl/>
+        </w:rPr>
+        <w:t xml:space="preserve"> ועל כן נזין את הערכים 0 ו-10, כך שיודפסו לנו הערכים ב-3 הכתובות הראשונות ובהם כל התוצאות. </w:t>
+      </w:r>
+      <w:r>
+        <w:rPr>
+          <w:rFonts w:asciiTheme="minorBidi" w:hAnsiTheme="minorBidi" w:hint="cs"/>
+          <w:sz w:val="24"/>
+          <w:szCs w:val="24"/>
+          <w:rtl/>
+        </w:rPr>
+        <w:t xml:space="preserve">לאחריהם נבנה קלטים כך שבהפעלת </w:t>
+      </w:r>
+      <w:r>
+        <w:rPr>
+          <w:rFonts w:asciiTheme="minorBidi" w:hAnsiTheme="minorBidi"/>
+          <w:sz w:val="24"/>
+          <w:szCs w:val="24"/>
+        </w:rPr>
+        <w:t>xor</w:t>
+      </w:r>
+      <w:r>
+        <w:rPr>
+          <w:rFonts w:asciiTheme="minorBidi" w:hAnsiTheme="minorBidi" w:hint="cs"/>
+          <w:sz w:val="24"/>
+          <w:szCs w:val="24"/>
+          <w:rtl/>
+        </w:rPr>
+        <w:t xml:space="preserve"> שלהם עם המחרוזות הקבועות נקבל את הערכים שהוגרלו.</w:t>
+      </w:r>
+      <w:r>
+        <w:rPr>
+          <w:rFonts w:asciiTheme="minorBidi" w:hAnsiTheme="minorBidi" w:hint="cs"/>
+          <w:sz w:val="24"/>
+          <w:szCs w:val="24"/>
+          <w:rtl/>
+        </w:rPr>
+        <w:t xml:space="preserve"> אנו יודעים כי אם </w:t>
+      </w:r>
+      <w:r>
+        <w:rPr>
+          <w:rFonts w:asciiTheme="minorBidi" w:hAnsiTheme="minorBidi"/>
+          <w:sz w:val="24"/>
+          <w:szCs w:val="24"/>
+        </w:rPr>
+        <w:t>a xor b = c</w:t>
+      </w:r>
+      <w:r>
+        <w:rPr>
+          <w:rFonts w:asciiTheme="minorBidi" w:hAnsiTheme="minorBidi" w:hint="cs"/>
+          <w:sz w:val="24"/>
+          <w:szCs w:val="24"/>
+          <w:rtl/>
+        </w:rPr>
+        <w:t xml:space="preserve"> אז </w:t>
+      </w:r>
+      <w:r>
+        <w:rPr>
+          <w:rFonts w:asciiTheme="minorBidi" w:hAnsiTheme="minorBidi"/>
+          <w:sz w:val="24"/>
+          <w:szCs w:val="24"/>
+        </w:rPr>
+        <w:t>b xor c = a</w:t>
+      </w:r>
+      <w:r>
+        <w:rPr>
+          <w:rFonts w:asciiTheme="minorBidi" w:hAnsiTheme="minorBidi" w:hint="cs"/>
+          <w:sz w:val="24"/>
+          <w:szCs w:val="24"/>
+          <w:rtl/>
+        </w:rPr>
+        <w:t xml:space="preserve"> ולכן נבצע </w:t>
+      </w:r>
+      <w:r>
+        <w:rPr>
+          <w:rFonts w:asciiTheme="minorBidi" w:hAnsiTheme="minorBidi"/>
+          <w:sz w:val="24"/>
+          <w:szCs w:val="24"/>
+        </w:rPr>
+        <w:t>xor</w:t>
+      </w:r>
+      <w:r>
+        <w:rPr>
+          <w:rFonts w:asciiTheme="minorBidi" w:hAnsiTheme="minorBidi" w:hint="cs"/>
+          <w:sz w:val="24"/>
+          <w:szCs w:val="24"/>
+          <w:rtl/>
+        </w:rPr>
+        <w:t xml:space="preserve"> של המחרוזות הקבועות שעל המחסנית עם הערכים שהודפסו לנו לפי סדר הבדיקה שלהם וכך נקבל מחרוזות מסוימות, שבעת הפעלת </w:t>
+      </w:r>
+      <w:r>
+        <w:rPr>
+          <w:rFonts w:asciiTheme="minorBidi" w:hAnsiTheme="minorBidi"/>
+          <w:sz w:val="24"/>
+          <w:szCs w:val="24"/>
+        </w:rPr>
+        <w:t>xor</w:t>
+      </w:r>
+      <w:r>
+        <w:rPr>
+          <w:rFonts w:asciiTheme="minorBidi" w:hAnsiTheme="minorBidi" w:hint="cs"/>
+          <w:sz w:val="24"/>
+          <w:szCs w:val="24"/>
+          <w:rtl/>
+        </w:rPr>
+        <w:t xml:space="preserve"> שלהן עם המחרוזות הקבועות על המחסנית נקבל את ערכי המחרוזות שהוגרלו.</w:t>
+      </w:r>
+    </w:p>
+    <w:p>
+      <w:pPr>
+        <w:pStyle w:val="ListParagraph"/>
+        <w:bidi/>
+        <w:ind w:left="1080"/>
+        <w:rPr>
+          <w:rFonts w:asciiTheme="minorBidi" w:hAnsiTheme="minorBidi"/>
+          <w:sz w:val="24"/>
+          <w:szCs w:val="24"/>
+          <w:rtl/>
+        </w:rPr>
+      </w:pPr>
+      <w:r>
+        <w:rPr>
+          <w:rFonts w:asciiTheme="minorBidi" w:hAnsiTheme="minorBidi" w:hint="cs"/>
+          <w:sz w:val="24"/>
+          <w:szCs w:val="24"/>
+          <w:rtl/>
+        </w:rPr>
+        <w:t>הערכים שקיבלנו שיש להזין הם:</w:t>
+      </w:r>
+    </w:p>
+    <w:p>
+      <w:pPr>
+        <w:pStyle w:val="ListParagraph"/>
+        <w:ind w:left="1080"/>
+        <w:rPr>
+          <w:rFonts w:asciiTheme="minorBidi" w:hAnsiTheme="minorBidi"/>
+          <w:sz w:val="24"/>
+          <w:szCs w:val="24"/>
+        </w:rPr>
+      </w:pPr>
+      <w:r>
+        <w:rPr>
+          <w:rFonts w:asciiTheme="minorBidi" w:hAnsiTheme="minorBidi"/>
+          <w:sz w:val="24"/>
+          <w:szCs w:val="24"/>
+        </w:rPr>
+        <w:t>a5000000</w:t>
+      </w:r>
+    </w:p>
+    <w:p>
+      <w:pPr>
+        <w:pStyle w:val="ListParagraph"/>
+        <w:ind w:left="1080"/>
+        <w:rPr>
+          <w:rFonts w:asciiTheme="minorBidi" w:hAnsiTheme="minorBidi"/>
+          <w:sz w:val="24"/>
+          <w:szCs w:val="24"/>
+        </w:rPr>
+      </w:pPr>
+      <w:r>
+        <w:rPr>
+          <w:rFonts w:asciiTheme="minorBidi" w:hAnsiTheme="minorBidi"/>
+          <w:sz w:val="24"/>
+          <w:szCs w:val="24"/>
+        </w:rPr>
+        <w:t>e8687c1a</w:t>
+      </w:r>
+    </w:p>
+    <w:p>
+      <w:pPr>
+        <w:pStyle w:val="ListParagraph"/>
+        <w:ind w:left="1080"/>
+        <w:rPr>
+          <w:rFonts w:asciiTheme="minorBidi" w:hAnsiTheme="minorBidi"/>
+          <w:sz w:val="24"/>
+          <w:szCs w:val="24"/>
+          <w:rtl/>
+        </w:rPr>
+      </w:pPr>
+      <w:r>
+        <w:rPr>
+          <w:rFonts w:asciiTheme="minorBidi" w:hAnsiTheme="minorBidi" w:cs="Arial"/>
+          <w:sz w:val="24"/>
+          <w:szCs w:val="24"/>
+          <w:rtl/>
+        </w:rPr>
+        <w:t>1</w:t>
+      </w:r>
+      <w:r>
+        <w:rPr>
+          <w:rFonts w:asciiTheme="minorBidi" w:hAnsiTheme="minorBidi"/>
+          <w:sz w:val="24"/>
+          <w:szCs w:val="24"/>
+        </w:rPr>
+        <w:t>ee60f04</w:t>
+      </w:r>
+    </w:p>
+    <w:p>
+      <w:pPr>
+        <w:pStyle w:val="ListParagraph"/>
+        <w:bidi/>
+        <w:ind w:left="1080"/>
+        <w:rPr>
+          <w:rFonts w:asciiTheme="minorBidi" w:hAnsiTheme="minorBidi" w:hint="cs"/>
+          <w:sz w:val="24"/>
+          <w:szCs w:val="24"/>
+          <w:rtl/>
+        </w:rPr>
+      </w:pPr>
+      <w:r>
+        <w:rPr>
+          <w:rFonts w:asciiTheme="minorBidi" w:hAnsiTheme="minorBidi" w:hint="cs"/>
+          <w:sz w:val="24"/>
+          <w:szCs w:val="24"/>
+          <w:rtl/>
+        </w:rPr>
+        <w:t>ועבורם נקבל הצלחה בשלב 2.</w:t>
       </w:r>
       <w:bookmarkStart w:id="0" w:name="_GoBack"/>
       <w:bookmarkEnd w:id="0"/>
@@ -2631,6 +3536,27 @@
 <file path=word/numbering.xml><?xml version="1.0" encoding="utf-8"?>
 <w:numbering xmlns:wpc="http://schemas.microsoft.com/office/word/2010/wordprocessingCanvas" xmlns:cx="http://schemas.microsoft.com/office/drawing/2014/chartex" xmlns:cx1="http://schemas.microsoft.com/office/drawing/2015/9/8/chartex" xmlns:cx2="http://schemas.microsoft.com/office/drawing/2015/10/21/chartex" xmlns:cx3="http://schemas.microsoft.com/office/drawing/2016/5/9/chartex" xmlns:cx4="http://schemas.microsoft.com/office/drawing/2016/5/10/chartex" xmlns:cx5="http://schemas.microsoft.com/office/drawing/2016/5/11/chartex" xmlns:cx6="http://schemas.microsoft.com/office/drawing/2016/5/12/chartex" xmlns:cx7="http://schemas.microsoft.com/office/drawing/2016/5/13/chartex" xmlns:cx8="http://schemas.microsoft.com/office/drawing/2016/5/14/chartex" xmlns:mc="http://schemas.openxmlformats.org/markup-compatibility/2006" xmlns:aink="http://schemas.microsoft.com/office/drawing/2016/ink" xmlns:am3d="http://schemas.microsoft.com/office/drawing/2017/model3d" xmlns:o="urn:schemas-microsoft-com:office:office" xmlns:r="http://schemas.openxmlformats.org/officeDocument/2006/relationships" xmlns:m="http://schemas.openxmlformats.org/officeDocument/2006/math" xmlns:v="urn:schemas-microsoft-com:vml" xmlns:wp14="http://schemas.microsoft.com/office/word/2010/wordprocessingDrawing" xmlns:wp="http://schemas.openxmlformats.org/drawingml/2006/wordprocessingDrawing" xmlns:w10="urn:schemas-microsoft-com:office:word" xmlns:w="http://schemas.openxmlformats.org/wordprocessingml/2006/main" xmlns:w14="http://schemas.microsoft.com/office/word/2010/wordml" xmlns:w15="http://schemas.microsoft.com/office/word/2012/wordml" xmlns:w16cid="http://schemas.microsoft.com/office/word/2016/wordml/cid" xmlns:w16se="http://schemas.microsoft.com/office/word/2015/wordml/symex" xmlns:wpg="http://schemas.microsoft.com/office/word/2010/wordprocessingGroup" xmlns:wpi="http://schemas.microsoft.com/office/word/2010/wordprocessingInk" xmlns:wne="http://schemas.microsoft.com/office/word/2006/wordml" xmlns:wps="http://schemas.microsoft.com/office/word/2010/wordprocessingShape" mc:Ignorable="w14 w15 w16se w16cid wp14">
   <w:abstractNum w:abstractNumId="0" w15:restartNumberingAfterBreak="0">
+    <w:nsid w:val="FFFFFF89"/>
+    <w:multiLevelType w:val="singleLevel"/>
+    <w:tmpl w:val="278800E6"/>
+    <w:lvl w:ilvl="0">
+      <w:start w:val="1"/>
+      <w:numFmt w:val="bullet"/>
+      <w:pStyle w:val="ListBullet"/>
+      <w:lvlText w:val=""/>
+      <w:lvlJc w:val="left"/>
+      <w:pPr>
+        <w:tabs>
+          <w:tab w:val="num" w:pos="360"/>
+        </w:tabs>
+        <w:ind w:left="360" w:hanging="360"/>
+      </w:pPr>
+      <w:rPr>
+        <w:rFonts w:ascii="Symbol" w:hAnsi="Symbol" w:hint="default"/>
+      </w:rPr>
+    </w:lvl>
+  </w:abstractNum>
+  <w:abstractNum w:abstractNumId="1" w15:restartNumberingAfterBreak="0">
     <w:nsid w:val="116B7B7E"/>
     <w:multiLevelType w:val="hybridMultilevel"/>
     <w:tmpl w:val="DF2A0DDC"/>
@@ -2742,7 +3668,7 @@
       </w:rPr>
     </w:lvl>
   </w:abstractNum>
-  <w:abstractNum w:abstractNumId="1" w15:restartNumberingAfterBreak="0">
+  <w:abstractNum w:abstractNumId="2" w15:restartNumberingAfterBreak="0">
     <w:nsid w:val="250728F0"/>
     <w:multiLevelType w:val="hybridMultilevel"/>
     <w:tmpl w:val="698CB0D8"/>
@@ -2854,7 +3780,7 @@
       </w:rPr>
     </w:lvl>
   </w:abstractNum>
-  <w:abstractNum w:abstractNumId="2" w15:restartNumberingAfterBreak="0">
+  <w:abstractNum w:abstractNumId="3" w15:restartNumberingAfterBreak="0">
     <w:nsid w:val="60D64556"/>
     <w:multiLevelType w:val="hybridMultilevel"/>
     <w:tmpl w:val="664874DC"/>
@@ -2967,7 +3893,7 @@
       </w:rPr>
     </w:lvl>
   </w:abstractNum>
-  <w:abstractNum w:abstractNumId="3" w15:restartNumberingAfterBreak="0">
+  <w:abstractNum w:abstractNumId="4" w15:restartNumberingAfterBreak="0">
     <w:nsid w:val="619D024C"/>
     <w:multiLevelType w:val="hybridMultilevel"/>
     <w:tmpl w:val="B62069BA"/>
@@ -3079,7 +4005,7 @@
       </w:rPr>
     </w:lvl>
   </w:abstractNum>
-  <w:abstractNum w:abstractNumId="4" w15:restartNumberingAfterBreak="0">
+  <w:abstractNum w:abstractNumId="5" w15:restartNumberingAfterBreak="0">
     <w:nsid w:val="680263C1"/>
     <w:multiLevelType w:val="hybridMultilevel"/>
     <w:tmpl w:val="684235CA"/>
@@ -3193,19 +4119,22 @@
     </w:lvl>
   </w:abstractNum>
   <w:num w:numId="1">
+    <w:abstractNumId w:val="4"/>
+  </w:num>
+  <w:num w:numId="2">
+    <w:abstractNumId w:val="2"/>
+  </w:num>
+  <w:num w:numId="3">
+    <w:abstractNumId w:val="1"/>
+  </w:num>
+  <w:num w:numId="4">
+    <w:abstractNumId w:val="5"/>
+  </w:num>
+  <w:num w:numId="5">
     <w:abstractNumId w:val="3"/>
   </w:num>
-  <w:num w:numId="2">
-    <w:abstractNumId w:val="1"/>
-  </w:num>
-  <w:num w:numId="3">
+  <w:num w:numId="6">
     <w:abstractNumId w:val="0"/>
-  </w:num>
-  <w:num w:numId="4">
-    <w:abstractNumId w:val="4"/>
-  </w:num>
-  <w:num w:numId="5">
-    <w:abstractNumId w:val="2"/>
   </w:num>
 </w:numbering>
 </file>
@@ -3658,6 +4587,19 @@
       <w:color w:val="808080"/>
     </w:rPr>
   </w:style>
+  <w:style w:type="paragraph" w:styleId="ListBullet">
+    <w:name w:val="List Bullet"/>
+    <w:basedOn w:val="Normal"/>
+    <w:uiPriority w:val="99"/>
+    <w:unhideWhenUsed/>
+    <w:rsid w:val="0008564E"/>
+    <w:pPr>
+      <w:numPr>
+        <w:numId w:val="6"/>
+      </w:numPr>
+      <w:contextualSpacing/>
+    </w:pPr>
+  </w:style>
 </w:styles>
 </file>
 

</xml_diff>

<commit_message>
updated the input so it works on the web ver too
</commit_message>
<xml_diff>
--- a/ex1.docx
+++ b/ex1.docx
@@ -42,6 +42,8 @@
           <w:szCs w:val="24"/>
         </w:rPr>
       </w:pPr>
+      <w:proofErr w:type="spellStart"/>
+      <w:proofErr w:type="gramStart"/>
       <w:r>
         <w:rPr>
           <w:rFonts w:asciiTheme="minorBidi" w:hAnsiTheme="minorBidi"/>
@@ -52,6 +54,8 @@
         </w:rPr>
         <w:t>partb.opt.s</w:t>
       </w:r>
+      <w:proofErr w:type="spellEnd"/>
+      <w:proofErr w:type="gramEnd"/>
       <w:r>
         <w:rPr>
           <w:rFonts w:asciiTheme="minorBidi" w:hAnsiTheme="minorBidi" w:hint="cs"/>
@@ -125,6 +129,7 @@
         </w:rPr>
         <w:t xml:space="preserve"> מ-</w:t>
       </w:r>
+      <w:proofErr w:type="spellStart"/>
       <w:r>
         <w:rPr>
           <w:rFonts w:asciiTheme="minorBidi" w:hAnsiTheme="minorBidi"/>
@@ -133,6 +138,7 @@
         </w:rPr>
         <w:t>libc</w:t>
       </w:r>
+      <w:proofErr w:type="spellEnd"/>
       <w:r>
         <w:rPr>
           <w:rFonts w:asciiTheme="minorBidi" w:hAnsiTheme="minorBidi" w:hint="cs"/>
@@ -169,6 +175,7 @@
         </w:rPr>
         <w:t>על מנת לפתור בעיה זו השתמשנו ב-</w:t>
       </w:r>
+      <w:proofErr w:type="spellStart"/>
       <w:r>
         <w:rPr>
           <w:rFonts w:asciiTheme="minorBidi" w:hAnsiTheme="minorBidi"/>
@@ -177,6 +184,7 @@
         </w:rPr>
         <w:t>srand</w:t>
       </w:r>
+      <w:proofErr w:type="spellEnd"/>
       <w:r>
         <w:rPr>
           <w:rFonts w:asciiTheme="minorBidi" w:hAnsiTheme="minorBidi" w:hint="cs"/>
@@ -186,6 +194,7 @@
         </w:rPr>
         <w:t xml:space="preserve">. הפונקציה </w:t>
       </w:r>
+      <w:proofErr w:type="spellStart"/>
       <w:r>
         <w:rPr>
           <w:rFonts w:asciiTheme="minorBidi" w:hAnsiTheme="minorBidi"/>
@@ -194,6 +203,7 @@
         </w:rPr>
         <w:t>srand</w:t>
       </w:r>
+      <w:proofErr w:type="spellEnd"/>
       <w:r>
         <w:rPr>
           <w:rFonts w:asciiTheme="minorBidi" w:hAnsiTheme="minorBidi" w:hint="cs"/>
@@ -237,6 +247,7 @@
         </w:rPr>
         <w:t xml:space="preserve"> הנמצא ב-</w:t>
       </w:r>
+      <w:proofErr w:type="spellStart"/>
       <w:r>
         <w:rPr>
           <w:rFonts w:asciiTheme="minorBidi" w:hAnsiTheme="minorBidi"/>
@@ -245,6 +256,7 @@
         </w:rPr>
         <w:t>eax</w:t>
       </w:r>
+      <w:proofErr w:type="spellEnd"/>
       <w:r>
         <w:rPr>
           <w:rFonts w:asciiTheme="minorBidi" w:hAnsiTheme="minorBidi" w:hint="cs"/>
@@ -427,6 +439,7 @@
         </w:rPr>
         <w:t xml:space="preserve">לאחר קליטת הניחוש מהמשתמש, המספר שבחר מופיע במחסנית והמספר שהוגרל מופיע ברגיסטר </w:t>
       </w:r>
+      <w:proofErr w:type="spellStart"/>
       <w:r>
         <w:rPr>
           <w:rFonts w:asciiTheme="minorBidi" w:hAnsiTheme="minorBidi"/>
@@ -435,6 +448,7 @@
         </w:rPr>
         <w:t>ebx</w:t>
       </w:r>
+      <w:proofErr w:type="spellEnd"/>
       <w:r>
         <w:rPr>
           <w:rFonts w:asciiTheme="minorBidi" w:hAnsiTheme="minorBidi" w:hint="cs"/>
@@ -487,13 +501,23 @@
         </w:rPr>
         <w:t xml:space="preserve"> שגורמת לתחילת התהליך מהתחלה, זאת במקום להודיע על השגיאה בבחירת המספר והודעת בחירה מחדש. לכן, על מנת לתקן זאת, החלפנו בשורה 45 את </w:t>
       </w:r>
-      <w:r>
-        <w:rPr>
-          <w:rFonts w:asciiTheme="minorBidi" w:hAnsiTheme="minorBidi"/>
-          <w:sz w:val="24"/>
-          <w:szCs w:val="24"/>
-        </w:rPr>
-        <w:t>jge L2</w:t>
+      <w:proofErr w:type="spellStart"/>
+      <w:r>
+        <w:rPr>
+          <w:rFonts w:asciiTheme="minorBidi" w:hAnsiTheme="minorBidi"/>
+          <w:sz w:val="24"/>
+          <w:szCs w:val="24"/>
+        </w:rPr>
+        <w:t>jge</w:t>
+      </w:r>
+      <w:proofErr w:type="spellEnd"/>
+      <w:r>
+        <w:rPr>
+          <w:rFonts w:asciiTheme="minorBidi" w:hAnsiTheme="minorBidi"/>
+          <w:sz w:val="24"/>
+          <w:szCs w:val="24"/>
+        </w:rPr>
+        <w:t xml:space="preserve"> L2</w:t>
       </w:r>
       <w:r>
         <w:rPr>
@@ -504,13 +528,23 @@
         </w:rPr>
         <w:t xml:space="preserve"> ל-</w:t>
       </w:r>
-      <w:r>
-        <w:rPr>
-          <w:rFonts w:asciiTheme="minorBidi" w:hAnsiTheme="minorBidi"/>
-          <w:sz w:val="24"/>
-          <w:szCs w:val="24"/>
-        </w:rPr>
-        <w:t>jge L3</w:t>
+      <w:proofErr w:type="spellStart"/>
+      <w:r>
+        <w:rPr>
+          <w:rFonts w:asciiTheme="minorBidi" w:hAnsiTheme="minorBidi"/>
+          <w:sz w:val="24"/>
+          <w:szCs w:val="24"/>
+        </w:rPr>
+        <w:t>jge</w:t>
+      </w:r>
+      <w:proofErr w:type="spellEnd"/>
+      <w:r>
+        <w:rPr>
+          <w:rFonts w:asciiTheme="minorBidi" w:hAnsiTheme="minorBidi"/>
+          <w:sz w:val="24"/>
+          <w:szCs w:val="24"/>
+        </w:rPr>
+        <w:t xml:space="preserve"> L3</w:t>
       </w:r>
       <w:r>
         <w:rPr>
@@ -547,6 +581,8 @@
           <w:szCs w:val="24"/>
         </w:rPr>
       </w:pPr>
+      <w:proofErr w:type="spellStart"/>
+      <w:proofErr w:type="gramStart"/>
       <w:r>
         <w:rPr>
           <w:rFonts w:asciiTheme="minorBidi" w:hAnsiTheme="minorBidi"/>
@@ -555,8 +591,20 @@
           <w:sz w:val="24"/>
           <w:szCs w:val="24"/>
         </w:rPr>
-        <w:t>partb.nopt.s</w:t>
-      </w:r>
+        <w:t>partb.nopt</w:t>
+      </w:r>
+      <w:proofErr w:type="gramEnd"/>
+      <w:r>
+        <w:rPr>
+          <w:rFonts w:asciiTheme="minorBidi" w:hAnsiTheme="minorBidi"/>
+          <w:b/>
+          <w:bCs/>
+          <w:sz w:val="24"/>
+          <w:szCs w:val="24"/>
+        </w:rPr>
+        <w:t>.s</w:t>
+      </w:r>
+      <w:proofErr w:type="spellEnd"/>
       <w:r>
         <w:rPr>
           <w:rFonts w:asciiTheme="minorBidi" w:hAnsiTheme="minorBidi" w:hint="cs"/>
@@ -613,6 +661,7 @@
         </w:rPr>
         <w:t xml:space="preserve">בתחילת התכנית, בשורה 24, מקטינים את </w:t>
       </w:r>
+      <w:proofErr w:type="spellStart"/>
       <w:r>
         <w:rPr>
           <w:rFonts w:asciiTheme="minorBidi" w:hAnsiTheme="minorBidi"/>
@@ -621,6 +670,7 @@
         </w:rPr>
         <w:t>esp</w:t>
       </w:r>
+      <w:proofErr w:type="spellEnd"/>
       <w:r>
         <w:rPr>
           <w:rFonts w:asciiTheme="minorBidi" w:hAnsiTheme="minorBidi" w:hint="cs"/>
@@ -630,6 +680,7 @@
         </w:rPr>
         <w:t xml:space="preserve"> ב-16 כך שמשאירים מקום ל-4 משתנים/ ארגומנטים, למרות שבפועל משתמשים רק ב-3. לכן, הקטנו את </w:t>
       </w:r>
+      <w:proofErr w:type="spellStart"/>
       <w:r>
         <w:rPr>
           <w:rFonts w:asciiTheme="minorBidi" w:hAnsiTheme="minorBidi"/>
@@ -638,6 +689,7 @@
         </w:rPr>
         <w:t>esp</w:t>
       </w:r>
+      <w:proofErr w:type="spellEnd"/>
       <w:r>
         <w:rPr>
           <w:rFonts w:asciiTheme="minorBidi" w:hAnsiTheme="minorBidi" w:hint="cs"/>
@@ -1560,6 +1612,7 @@
         </w:rPr>
         <w:t xml:space="preserve"> שראינו בתרגול לביצוע הדפסה ע"י מציאת הפונקציות ויישמנו זאת עבור </w:t>
       </w:r>
+      <w:proofErr w:type="spellStart"/>
       <w:r>
         <w:rPr>
           <w:rFonts w:asciiTheme="minorBidi" w:hAnsiTheme="minorBidi"/>
@@ -1568,6 +1621,7 @@
         </w:rPr>
         <w:t>printf</w:t>
       </w:r>
+      <w:proofErr w:type="spellEnd"/>
       <w:r>
         <w:rPr>
           <w:rFonts w:asciiTheme="minorBidi" w:hAnsiTheme="minorBidi" w:hint="cs"/>
@@ -1577,6 +1631,7 @@
         </w:rPr>
         <w:t xml:space="preserve"> ו-</w:t>
       </w:r>
+      <w:proofErr w:type="spellStart"/>
       <w:r>
         <w:rPr>
           <w:rFonts w:asciiTheme="minorBidi" w:hAnsiTheme="minorBidi"/>
@@ -1585,6 +1640,7 @@
         </w:rPr>
         <w:t>scanf</w:t>
       </w:r>
+      <w:proofErr w:type="spellEnd"/>
       <w:r>
         <w:rPr>
           <w:rFonts w:asciiTheme="minorBidi" w:hAnsiTheme="minorBidi" w:hint="cs"/>
@@ -1620,6 +1676,7 @@
         </w:rPr>
         <w:t xml:space="preserve"> בצורה דינאמית ע"י </w:t>
       </w:r>
+      <w:proofErr w:type="spellStart"/>
       <w:r>
         <w:rPr>
           <w:rFonts w:asciiTheme="minorBidi" w:hAnsiTheme="minorBidi"/>
@@ -1628,6 +1685,7 @@
         </w:rPr>
         <w:t>LoadLibraryA</w:t>
       </w:r>
+      <w:proofErr w:type="spellEnd"/>
       <w:r>
         <w:rPr>
           <w:rFonts w:asciiTheme="minorBidi" w:hAnsiTheme="minorBidi" w:hint="cs"/>
@@ -1637,6 +1695,7 @@
         </w:rPr>
         <w:t>, חיפוש כל אחת מהפונקציות ב-</w:t>
       </w:r>
+      <w:proofErr w:type="spellStart"/>
       <w:r>
         <w:rPr>
           <w:rFonts w:asciiTheme="minorBidi" w:hAnsiTheme="minorBidi"/>
@@ -1645,6 +1704,7 @@
         </w:rPr>
         <w:t>dll</w:t>
       </w:r>
+      <w:proofErr w:type="spellEnd"/>
       <w:r>
         <w:rPr>
           <w:rFonts w:asciiTheme="minorBidi" w:hAnsiTheme="minorBidi" w:hint="cs"/>
@@ -1654,6 +1714,7 @@
         </w:rPr>
         <w:t xml:space="preserve"> ע"י </w:t>
       </w:r>
+      <w:proofErr w:type="spellStart"/>
       <w:r>
         <w:rPr>
           <w:rFonts w:asciiTheme="minorBidi" w:hAnsiTheme="minorBidi"/>
@@ -1662,6 +1723,7 @@
         </w:rPr>
         <w:t>GetProcAddress</w:t>
       </w:r>
+      <w:proofErr w:type="spellEnd"/>
       <w:r>
         <w:rPr>
           <w:rFonts w:asciiTheme="minorBidi" w:hAnsiTheme="minorBidi" w:hint="cs"/>
@@ -1722,6 +1784,7 @@
         </w:rPr>
         <w:t xml:space="preserve">, לה קראנו בקוד </w:t>
       </w:r>
+      <w:proofErr w:type="spellStart"/>
       <w:r>
         <w:rPr>
           <w:rFonts w:asciiTheme="minorBidi" w:hAnsiTheme="minorBidi"/>
@@ -1730,6 +1793,7 @@
         </w:rPr>
         <w:t>FindFunction</w:t>
       </w:r>
+      <w:proofErr w:type="spellEnd"/>
       <w:r>
         <w:rPr>
           <w:rFonts w:asciiTheme="minorBidi" w:hAnsiTheme="minorBidi" w:hint="cs"/>
@@ -1739,6 +1803,7 @@
         </w:rPr>
         <w:t>, קיבלנו באתר הקורס כבר כ-</w:t>
       </w:r>
+      <w:proofErr w:type="spellStart"/>
       <w:r>
         <w:rPr>
           <w:rFonts w:asciiTheme="minorBidi" w:hAnsiTheme="minorBidi"/>
@@ -1747,6 +1812,7 @@
         </w:rPr>
         <w:t>hexa</w:t>
       </w:r>
+      <w:proofErr w:type="spellEnd"/>
       <w:r>
         <w:rPr>
           <w:rFonts w:asciiTheme="minorBidi" w:hAnsiTheme="minorBidi" w:hint="cs"/>
@@ -1782,6 +1848,7 @@
         </w:rPr>
         <w:t xml:space="preserve">. עבור כל אחת מהפונקציות הנ"ל, יצרנו שגרות </w:t>
       </w:r>
+      <w:proofErr w:type="spellStart"/>
       <w:r>
         <w:rPr>
           <w:rFonts w:asciiTheme="minorBidi" w:hAnsiTheme="minorBidi"/>
@@ -1790,6 +1857,7 @@
         </w:rPr>
         <w:t>GetPrintF</w:t>
       </w:r>
+      <w:proofErr w:type="spellEnd"/>
       <w:r>
         <w:rPr>
           <w:rFonts w:asciiTheme="minorBidi" w:hAnsiTheme="minorBidi" w:hint="cs"/>
@@ -1799,6 +1867,7 @@
         </w:rPr>
         <w:t xml:space="preserve"> ו-</w:t>
       </w:r>
+      <w:proofErr w:type="spellStart"/>
       <w:r>
         <w:rPr>
           <w:rFonts w:asciiTheme="minorBidi" w:hAnsiTheme="minorBidi"/>
@@ -1807,6 +1876,7 @@
         </w:rPr>
         <w:t>GetScanF</w:t>
       </w:r>
+      <w:proofErr w:type="spellEnd"/>
       <w:r>
         <w:rPr>
           <w:rFonts w:asciiTheme="minorBidi" w:hAnsiTheme="minorBidi" w:hint="cs"/>
@@ -1816,6 +1886,7 @@
         </w:rPr>
         <w:t xml:space="preserve"> המוצאות את הכתובת לפונקציה ומחזירות אותה על גבי הרגיסטר </w:t>
       </w:r>
+      <w:proofErr w:type="spellStart"/>
       <w:r>
         <w:rPr>
           <w:rFonts w:asciiTheme="minorBidi" w:hAnsiTheme="minorBidi"/>
@@ -1824,6 +1895,7 @@
         </w:rPr>
         <w:t>eax</w:t>
       </w:r>
+      <w:proofErr w:type="spellEnd"/>
       <w:r>
         <w:rPr>
           <w:rFonts w:asciiTheme="minorBidi" w:hAnsiTheme="minorBidi" w:hint="cs"/>
@@ -1869,6 +1941,7 @@
         </w:rPr>
         <w:t>שתלנו בקוד האמסבלי שלנו את הפונקציות שיצרנו והחלפנו כל קריאה סטנדרטית ל-</w:t>
       </w:r>
+      <w:proofErr w:type="spellStart"/>
       <w:r>
         <w:rPr>
           <w:rFonts w:asciiTheme="minorBidi" w:hAnsiTheme="minorBidi"/>
@@ -1877,6 +1950,7 @@
         </w:rPr>
         <w:t>scanf</w:t>
       </w:r>
+      <w:proofErr w:type="spellEnd"/>
       <w:r>
         <w:rPr>
           <w:rFonts w:asciiTheme="minorBidi" w:hAnsiTheme="minorBidi" w:hint="cs"/>
@@ -1886,6 +1960,7 @@
         </w:rPr>
         <w:t xml:space="preserve"> ול-</w:t>
       </w:r>
+      <w:proofErr w:type="spellStart"/>
       <w:r>
         <w:rPr>
           <w:rFonts w:asciiTheme="minorBidi" w:hAnsiTheme="minorBidi"/>
@@ -1894,6 +1969,7 @@
         </w:rPr>
         <w:t>printf</w:t>
       </w:r>
+      <w:proofErr w:type="spellEnd"/>
       <w:r>
         <w:rPr>
           <w:rFonts w:asciiTheme="minorBidi" w:hAnsiTheme="minorBidi" w:hint="cs"/>
@@ -1948,6 +2024,7 @@
         </w:rPr>
         <w:t>המרנו את האסמבלי שקיבלנו ל-</w:t>
       </w:r>
+      <w:proofErr w:type="spellStart"/>
       <w:r>
         <w:rPr>
           <w:rFonts w:asciiTheme="minorBidi" w:hAnsiTheme="minorBidi"/>
@@ -1956,6 +2033,7 @@
         </w:rPr>
         <w:t>hexa</w:t>
       </w:r>
+      <w:proofErr w:type="spellEnd"/>
       <w:r>
         <w:rPr>
           <w:rFonts w:asciiTheme="minorBidi" w:hAnsiTheme="minorBidi" w:hint="cs"/>
@@ -2187,6 +2265,7 @@
         </w:rPr>
         <w:t>, שזה ב-</w:t>
       </w:r>
+      <w:proofErr w:type="spellStart"/>
       <w:r>
         <w:rPr>
           <w:rFonts w:asciiTheme="minorBidi" w:hAnsiTheme="minorBidi"/>
@@ -2195,6 +2274,7 @@
         </w:rPr>
         <w:t>hexa</w:t>
       </w:r>
+      <w:proofErr w:type="spellEnd"/>
       <w:r>
         <w:rPr>
           <w:rFonts w:asciiTheme="minorBidi" w:hAnsiTheme="minorBidi" w:hint="cs"/>
@@ -2290,6 +2370,7 @@
         </w:rPr>
         <w:t xml:space="preserve"> 32 ביט, ולכן נעבור עליהם לפי כפולות של 8 ערכי </w:t>
       </w:r>
+      <w:proofErr w:type="spellStart"/>
       <w:r>
         <w:rPr>
           <w:rFonts w:asciiTheme="minorBidi" w:hAnsiTheme="minorBidi"/>
@@ -2298,6 +2379,7 @@
         </w:rPr>
         <w:t>hexa</w:t>
       </w:r>
+      <w:proofErr w:type="spellEnd"/>
       <w:r>
         <w:rPr>
           <w:rFonts w:asciiTheme="minorBidi" w:hAnsiTheme="minorBidi" w:hint="cs"/>
@@ -2324,6 +2406,7 @@
         </w:rPr>
         <w:t xml:space="preserve">, כלומר גודל הקוד, שהם </w:t>
       </w:r>
+      <w:proofErr w:type="spellStart"/>
       <w:r>
         <w:rPr>
           <w:rFonts w:asciiTheme="minorBidi" w:hAnsiTheme="minorBidi"/>
@@ -2332,6 +2415,7 @@
         </w:rPr>
         <w:t>VirtualSize</w:t>
       </w:r>
+      <w:proofErr w:type="spellEnd"/>
       <w:r>
         <w:rPr>
           <w:rFonts w:asciiTheme="minorBidi" w:hAnsiTheme="minorBidi" w:hint="cs"/>
@@ -2341,6 +2425,7 @@
         </w:rPr>
         <w:t xml:space="preserve"> ו-</w:t>
       </w:r>
+      <w:proofErr w:type="spellStart"/>
       <w:r>
         <w:rPr>
           <w:rFonts w:asciiTheme="minorBidi" w:hAnsiTheme="minorBidi"/>
@@ -2349,6 +2434,7 @@
         </w:rPr>
         <w:t>SizeOfRawData</w:t>
       </w:r>
+      <w:proofErr w:type="spellEnd"/>
       <w:r>
         <w:rPr>
           <w:rFonts w:asciiTheme="minorBidi" w:hAnsiTheme="minorBidi" w:hint="cs"/>
@@ -2452,6 +2538,7 @@
         </w:rPr>
         <w:t xml:space="preserve">. בייצוג </w:t>
       </w:r>
+      <w:proofErr w:type="spellStart"/>
       <w:r>
         <w:rPr>
           <w:rFonts w:asciiTheme="minorBidi" w:hAnsiTheme="minorBidi"/>
@@ -2460,6 +2547,7 @@
         </w:rPr>
         <w:t>hexa</w:t>
       </w:r>
+      <w:proofErr w:type="spellEnd"/>
       <w:r>
         <w:rPr>
           <w:rFonts w:asciiTheme="minorBidi" w:hAnsiTheme="minorBidi" w:hint="cs"/>
@@ -2563,6 +2651,7 @@
         </w:rPr>
         <w:t xml:space="preserve"> החדש, אחריו את הקוד שלנו ואחריו את הפונקציה </w:t>
       </w:r>
+      <w:proofErr w:type="spellStart"/>
       <w:r>
         <w:rPr>
           <w:rFonts w:asciiTheme="minorBidi" w:hAnsiTheme="minorBidi"/>
@@ -2571,6 +2660,7 @@
         </w:rPr>
         <w:t>search_kernel</w:t>
       </w:r>
+      <w:proofErr w:type="spellEnd"/>
       <w:r>
         <w:rPr>
           <w:rFonts w:asciiTheme="minorBidi" w:hAnsiTheme="minorBidi" w:hint="cs"/>
@@ -2667,6 +2757,7 @@
         </w:rPr>
         <w:t xml:space="preserve"> הורדנו את הקובץ </w:t>
       </w:r>
+      <w:proofErr w:type="spellStart"/>
       <w:r>
         <w:rPr>
           <w:rFonts w:asciiTheme="minorBidi" w:hAnsiTheme="minorBidi"/>
@@ -2675,6 +2766,7 @@
         </w:rPr>
         <w:t>crackme.S</w:t>
       </w:r>
+      <w:proofErr w:type="spellEnd"/>
       <w:r>
         <w:rPr>
           <w:rFonts w:asciiTheme="minorBidi" w:hAnsiTheme="minorBidi" w:hint="cs"/>
@@ -2953,6 +3045,7 @@
         </w:rPr>
         <w:t xml:space="preserve">. מתבצע וידוא כי מתקבל קודם מספר הגדול מאפס ולאחריו מתקבל מספר הגדול ממנו. עבור שני המספרים (שנסמנם </w:t>
       </w:r>
+      <w:proofErr w:type="spellStart"/>
       <w:r>
         <w:rPr>
           <w:rFonts w:asciiTheme="minorBidi" w:hAnsiTheme="minorBidi"/>
@@ -2961,6 +3054,7 @@
         </w:rPr>
         <w:t>a,b</w:t>
       </w:r>
+      <w:proofErr w:type="spellEnd"/>
       <w:r>
         <w:rPr>
           <w:rFonts w:asciiTheme="minorBidi" w:hAnsiTheme="minorBidi" w:hint="cs"/>
@@ -3069,6 +3163,7 @@
         </w:rPr>
         <w:t xml:space="preserve">, בכל פעם קולטים קלט הקסה-דצימלי של עד 8 בתים, מבצעים לו </w:t>
       </w:r>
+      <w:proofErr w:type="spellStart"/>
       <w:r>
         <w:rPr>
           <w:rFonts w:asciiTheme="minorBidi" w:hAnsiTheme="minorBidi"/>
@@ -3077,6 +3172,7 @@
         </w:rPr>
         <w:t>xor</w:t>
       </w:r>
+      <w:proofErr w:type="spellEnd"/>
       <w:r>
         <w:rPr>
           <w:rFonts w:asciiTheme="minorBidi" w:hAnsiTheme="minorBidi" w:hint="cs"/>
@@ -3103,6 +3199,7 @@
         </w:rPr>
         <w:t xml:space="preserve">), ודוחפים את התוצאה למחסנית במקום הערך הקודם איתו ביצענו </w:t>
       </w:r>
+      <w:proofErr w:type="spellStart"/>
       <w:r>
         <w:rPr>
           <w:rFonts w:asciiTheme="minorBidi" w:hAnsiTheme="minorBidi"/>
@@ -3111,6 +3208,7 @@
         </w:rPr>
         <w:t>xor</w:t>
       </w:r>
+      <w:proofErr w:type="spellEnd"/>
       <w:r>
         <w:rPr>
           <w:rFonts w:asciiTheme="minorBidi" w:hAnsiTheme="minorBidi" w:hint="cs"/>
@@ -3172,6 +3270,7 @@
         </w:rPr>
         <w:t xml:space="preserve"> וכך מחליפים את כל הערכים בטווח זה על המחסנית בערך ה-</w:t>
       </w:r>
+      <w:proofErr w:type="spellStart"/>
       <w:r>
         <w:rPr>
           <w:rFonts w:asciiTheme="minorBidi" w:hAnsiTheme="minorBidi"/>
@@ -3180,6 +3279,7 @@
         </w:rPr>
         <w:t>xor</w:t>
       </w:r>
+      <w:proofErr w:type="spellEnd"/>
       <w:r>
         <w:rPr>
           <w:rFonts w:asciiTheme="minorBidi" w:hAnsiTheme="minorBidi" w:hint="cs"/>
@@ -3237,6 +3337,7 @@
         </w:rPr>
         <w:t xml:space="preserve"> ובמקביל עוברים על תוצאות ה-</w:t>
       </w:r>
+      <w:proofErr w:type="spellStart"/>
       <w:r>
         <w:rPr>
           <w:rFonts w:asciiTheme="minorBidi" w:hAnsiTheme="minorBidi"/>
@@ -3245,6 +3346,7 @@
         </w:rPr>
         <w:t>xor</w:t>
       </w:r>
+      <w:proofErr w:type="spellEnd"/>
       <w:r>
         <w:rPr>
           <w:rFonts w:asciiTheme="minorBidi" w:hAnsiTheme="minorBidi" w:hint="cs"/>
@@ -3363,6 +3465,7 @@
         </w:rPr>
         <w:t xml:space="preserve">לאחריהם נבנה קלטים כך שבהפעלת </w:t>
       </w:r>
+      <w:proofErr w:type="spellStart"/>
       <w:r>
         <w:rPr>
           <w:rFonts w:asciiTheme="minorBidi" w:hAnsiTheme="minorBidi"/>
@@ -3371,6 +3474,7 @@
         </w:rPr>
         <w:t>xor</w:t>
       </w:r>
+      <w:proofErr w:type="spellEnd"/>
       <w:r>
         <w:rPr>
           <w:rFonts w:asciiTheme="minorBidi" w:hAnsiTheme="minorBidi" w:hint="cs"/>
@@ -3395,7 +3499,25 @@
           <w:sz w:val="24"/>
           <w:szCs w:val="24"/>
         </w:rPr>
-        <w:t>a xor b = c</w:t>
+        <w:t xml:space="preserve">a </w:t>
+      </w:r>
+      <w:proofErr w:type="spellStart"/>
+      <w:r>
+        <w:rPr>
+          <w:rFonts w:asciiTheme="minorBidi" w:hAnsiTheme="minorBidi"/>
+          <w:sz w:val="24"/>
+          <w:szCs w:val="24"/>
+        </w:rPr>
+        <w:t>xor</w:t>
+      </w:r>
+      <w:proofErr w:type="spellEnd"/>
+      <w:r>
+        <w:rPr>
+          <w:rFonts w:asciiTheme="minorBidi" w:hAnsiTheme="minorBidi"/>
+          <w:sz w:val="24"/>
+          <w:szCs w:val="24"/>
+        </w:rPr>
+        <w:t xml:space="preserve"> b = c</w:t>
       </w:r>
       <w:r>
         <w:rPr>
@@ -3412,7 +3534,25 @@
           <w:sz w:val="24"/>
           <w:szCs w:val="24"/>
         </w:rPr>
-        <w:t>b xor c = a</w:t>
+        <w:t xml:space="preserve">b </w:t>
+      </w:r>
+      <w:proofErr w:type="spellStart"/>
+      <w:r>
+        <w:rPr>
+          <w:rFonts w:asciiTheme="minorBidi" w:hAnsiTheme="minorBidi"/>
+          <w:sz w:val="24"/>
+          <w:szCs w:val="24"/>
+        </w:rPr>
+        <w:t>xor</w:t>
+      </w:r>
+      <w:proofErr w:type="spellEnd"/>
+      <w:r>
+        <w:rPr>
+          <w:rFonts w:asciiTheme="minorBidi" w:hAnsiTheme="minorBidi"/>
+          <w:sz w:val="24"/>
+          <w:szCs w:val="24"/>
+        </w:rPr>
+        <w:t xml:space="preserve"> c = a</w:t>
       </w:r>
       <w:r>
         <w:rPr>
@@ -3423,6 +3563,7 @@
         </w:rPr>
         <w:t xml:space="preserve"> ולכן נבצע </w:t>
       </w:r>
+      <w:proofErr w:type="spellStart"/>
       <w:r>
         <w:rPr>
           <w:rFonts w:asciiTheme="minorBidi" w:hAnsiTheme="minorBidi"/>
@@ -3431,6 +3572,7 @@
         </w:rPr>
         <w:t>xor</w:t>
       </w:r>
+      <w:proofErr w:type="spellEnd"/>
       <w:r>
         <w:rPr>
           <w:rFonts w:asciiTheme="minorBidi" w:hAnsiTheme="minorBidi" w:hint="cs"/>
@@ -3440,6 +3582,7 @@
         </w:rPr>
         <w:t xml:space="preserve"> של המחרוזות הקבועות שעל המחסנית עם הערכים שהודפסו לנו לפי סדר הבדיקה שלהם וכך נקבל מחרוזות מסוימות, שבעת הפעלת </w:t>
       </w:r>
+      <w:proofErr w:type="spellStart"/>
       <w:r>
         <w:rPr>
           <w:rFonts w:asciiTheme="minorBidi" w:hAnsiTheme="minorBidi"/>
@@ -3448,6 +3591,7 @@
         </w:rPr>
         <w:t>xor</w:t>
       </w:r>
+      <w:proofErr w:type="spellEnd"/>
       <w:r>
         <w:rPr>
           <w:rFonts w:asciiTheme="minorBidi" w:hAnsiTheme="minorBidi" w:hint="cs"/>
@@ -3484,6 +3628,7 @@
       <w:pPr>
         <w:pStyle w:val="ListParagraph"/>
         <w:ind w:left="927"/>
+        <w:jc w:val="center"/>
         <w:rPr>
           <w:rFonts w:asciiTheme="minorBidi" w:hAnsiTheme="minorBidi"/>
           <w:sz w:val="24"/>
@@ -3503,6 +3648,7 @@
       <w:pPr>
         <w:pStyle w:val="ListParagraph"/>
         <w:ind w:left="927"/>
+        <w:jc w:val="center"/>
         <w:rPr>
           <w:rFonts w:asciiTheme="minorBidi" w:hAnsiTheme="minorBidi"/>
           <w:sz w:val="24"/>
@@ -3522,6 +3668,7 @@
       <w:pPr>
         <w:pStyle w:val="ListParagraph"/>
         <w:ind w:left="927"/>
+        <w:jc w:val="center"/>
         <w:rPr>
           <w:rFonts w:asciiTheme="minorBidi" w:hAnsiTheme="minorBidi"/>
           <w:sz w:val="24"/>
@@ -3629,6 +3776,7 @@
         </w:rPr>
         <w:t xml:space="preserve"> החלטנו להשתמש בדריסת הערכים על המחרוזות שבוצעה בשלב הקודם ע"י חישוב ה-</w:t>
       </w:r>
+      <w:proofErr w:type="spellStart"/>
       <w:r>
         <w:rPr>
           <w:rFonts w:asciiTheme="minorBidi" w:hAnsiTheme="minorBidi"/>
@@ -3637,6 +3785,7 @@
         </w:rPr>
         <w:t>xor</w:t>
       </w:r>
+      <w:proofErr w:type="spellEnd"/>
       <w:r>
         <w:rPr>
           <w:rFonts w:asciiTheme="minorBidi" w:hAnsiTheme="minorBidi" w:hint="cs"/>
@@ -4000,6 +4149,7 @@
         </w:rPr>
         <w:t xml:space="preserve"> כעת, כדי לעבור את שלב 2 עלינו להשאיר את שלושת הערכים הראשונים זהים לערכם הקודם על מנת שבדיקת ה-</w:t>
       </w:r>
+      <w:proofErr w:type="spellStart"/>
       <w:r>
         <w:rPr>
           <w:rFonts w:asciiTheme="minorBidi" w:hAnsiTheme="minorBidi"/>
@@ -4008,6 +4158,7 @@
         </w:rPr>
         <w:t>xor</w:t>
       </w:r>
+      <w:proofErr w:type="spellEnd"/>
       <w:r>
         <w:rPr>
           <w:rFonts w:asciiTheme="minorBidi" w:hAnsiTheme="minorBidi" w:hint="cs"/>
@@ -4105,6 +4256,7 @@
         </w:rPr>
         <w:t xml:space="preserve"> ונחשב </w:t>
       </w:r>
+      <w:proofErr w:type="spellStart"/>
       <w:r>
         <w:rPr>
           <w:rFonts w:asciiTheme="minorBidi" w:hAnsiTheme="minorBidi"/>
@@ -4113,6 +4265,7 @@
         </w:rPr>
         <w:t>xor</w:t>
       </w:r>
+      <w:proofErr w:type="spellEnd"/>
       <w:r>
         <w:rPr>
           <w:rFonts w:asciiTheme="minorBidi" w:hAnsiTheme="minorBidi" w:hint="cs"/>
@@ -4122,6 +4275,7 @@
         </w:rPr>
         <w:t xml:space="preserve"> בינה לבין כתובת החזרה, ואת התוצאה ניתן כקלט כך שבחישוב </w:t>
       </w:r>
+      <w:proofErr w:type="spellStart"/>
       <w:r>
         <w:rPr>
           <w:rFonts w:asciiTheme="minorBidi" w:hAnsiTheme="minorBidi"/>
@@ -4130,6 +4284,7 @@
         </w:rPr>
         <w:t>xor</w:t>
       </w:r>
+      <w:proofErr w:type="spellEnd"/>
       <w:r>
         <w:rPr>
           <w:rFonts w:asciiTheme="minorBidi" w:hAnsiTheme="minorBidi" w:hint="cs"/>
@@ -4216,6 +4371,7 @@
         </w:rPr>
         <w:t xml:space="preserve"> וערך ה-</w:t>
       </w:r>
+      <w:proofErr w:type="spellStart"/>
       <w:r>
         <w:rPr>
           <w:rFonts w:asciiTheme="minorBidi" w:hAnsiTheme="minorBidi"/>
@@ -4224,6 +4380,7 @@
         </w:rPr>
         <w:t>xor</w:t>
       </w:r>
+      <w:proofErr w:type="spellEnd"/>
       <w:r>
         <w:rPr>
           <w:rFonts w:asciiTheme="minorBidi" w:hAnsiTheme="minorBidi" w:hint="cs"/>
@@ -4372,6 +4529,7 @@
         </w:rPr>
         <w:t xml:space="preserve"> שערך ה-</w:t>
       </w:r>
+      <w:proofErr w:type="spellStart"/>
       <w:r>
         <w:rPr>
           <w:rFonts w:asciiTheme="minorBidi" w:hAnsiTheme="minorBidi"/>
@@ -4380,6 +4538,7 @@
         </w:rPr>
         <w:t>xor</w:t>
       </w:r>
+      <w:proofErr w:type="spellEnd"/>
       <w:r>
         <w:rPr>
           <w:rFonts w:asciiTheme="minorBidi" w:hAnsiTheme="minorBidi" w:hint="cs"/>
@@ -4421,7 +4580,7 @@
         <w:bidi/>
         <w:ind w:left="1080"/>
         <w:rPr>
-          <w:rFonts w:asciiTheme="minorBidi" w:hAnsiTheme="minorBidi" w:hint="cs"/>
+          <w:rFonts w:asciiTheme="minorBidi" w:hAnsiTheme="minorBidi"/>
           <w:sz w:val="24"/>
           <w:szCs w:val="24"/>
         </w:rPr>
@@ -4719,6 +4878,7 @@
         </w:rPr>
         <w:t xml:space="preserve"> מועבר מתוך </w:t>
       </w:r>
+      <w:proofErr w:type="spellStart"/>
       <w:r>
         <w:rPr>
           <w:rFonts w:asciiTheme="minorBidi" w:hAnsiTheme="minorBidi"/>
@@ -4727,6 +4887,7 @@
         </w:rPr>
         <w:t>eax</w:t>
       </w:r>
+      <w:proofErr w:type="spellEnd"/>
       <w:r>
         <w:rPr>
           <w:rFonts w:asciiTheme="minorBidi" w:hAnsiTheme="minorBidi" w:hint="cs"/>
@@ -4753,6 +4914,7 @@
         </w:rPr>
         <w:t>, ולכן עלינו לדאוג כי הערך שיתקבל ב-</w:t>
       </w:r>
+      <w:proofErr w:type="spellStart"/>
       <w:r>
         <w:rPr>
           <w:rFonts w:asciiTheme="minorBidi" w:hAnsiTheme="minorBidi"/>
@@ -4761,6 +4923,7 @@
         </w:rPr>
         <w:t>eax</w:t>
       </w:r>
+      <w:proofErr w:type="spellEnd"/>
       <w:r>
         <w:rPr>
           <w:rFonts w:asciiTheme="minorBidi" w:hAnsiTheme="minorBidi" w:hint="cs"/>
@@ -4787,6 +4950,7 @@
         </w:rPr>
         <w:t xml:space="preserve">מניתוח הקוד ניתן לראות כי הערך ברגיסטר </w:t>
       </w:r>
+      <w:proofErr w:type="spellStart"/>
       <w:r>
         <w:rPr>
           <w:rFonts w:asciiTheme="minorBidi" w:hAnsiTheme="minorBidi"/>
@@ -4795,6 +4959,7 @@
         </w:rPr>
         <w:t>eax</w:t>
       </w:r>
+      <w:proofErr w:type="spellEnd"/>
       <w:r>
         <w:rPr>
           <w:rFonts w:asciiTheme="minorBidi" w:hAnsiTheme="minorBidi" w:hint="cs"/>
@@ -4838,6 +5003,7 @@
         </w:rPr>
         <w:t xml:space="preserve"> ערך 0 ל-</w:t>
       </w:r>
+      <w:proofErr w:type="spellStart"/>
       <w:r>
         <w:rPr>
           <w:rFonts w:asciiTheme="minorBidi" w:hAnsiTheme="minorBidi"/>
@@ -4846,6 +5012,7 @@
         </w:rPr>
         <w:t>eax</w:t>
       </w:r>
+      <w:proofErr w:type="spellEnd"/>
       <w:r>
         <w:rPr>
           <w:rFonts w:asciiTheme="minorBidi" w:hAnsiTheme="minorBidi" w:hint="cs"/>
@@ -4870,7 +5037,25 @@
           <w:szCs w:val="24"/>
           <w:rtl/>
         </w:rPr>
-        <w:t>. בעת סיום ריצת ה-</w:t>
+        <w:t xml:space="preserve">. </w:t>
+      </w:r>
+      <w:r>
+        <w:rPr>
+          <w:rFonts w:asciiTheme="minorBidi" w:hAnsiTheme="minorBidi" w:hint="cs"/>
+          <w:sz w:val="24"/>
+          <w:szCs w:val="24"/>
+          <w:rtl/>
+        </w:rPr>
+        <w:t xml:space="preserve">לכן, הוספנו את הארגומנט -2. </w:t>
+      </w:r>
+      <w:r>
+        <w:rPr>
+          <w:rFonts w:asciiTheme="minorBidi" w:hAnsiTheme="minorBidi" w:hint="cs"/>
+          <w:sz w:val="24"/>
+          <w:szCs w:val="24"/>
+          <w:rtl/>
+        </w:rPr>
+        <w:t>בעת סיום ריצת ה-</w:t>
       </w:r>
       <w:r>
         <w:rPr>
@@ -4906,6 +5091,88 @@
         </w:rPr>
         <w:t xml:space="preserve"> כמו שהוגדר בסעיף הקודם ושם תתבצע החלוקה ב-0 שתגרום להדפסת הודעת ההצלחה.</w:t>
       </w:r>
+      <w:r>
+        <w:rPr>
+          <w:rFonts w:asciiTheme="minorBidi" w:hAnsiTheme="minorBidi" w:hint="cs"/>
+          <w:sz w:val="24"/>
+          <w:szCs w:val="24"/>
+          <w:rtl/>
+        </w:rPr>
+        <w:t xml:space="preserve"> נציין כי עם ארגומנט יחיד נוצרת לולאה אינסופית בעת הרצת הקלט שלנו באתר, ולכן בחרנו להזין את -2 כארגומנט נוסף. עם זאת, הדבר שינה את שלוש המחרוזות הראשונות המודפסות מהמחסנית ועל כן התאמנו את התשובה לסעיף 2, כך שהתשובה המעודכנת היא:</w:t>
+      </w:r>
+    </w:p>
+    <w:p>
+      <w:pPr>
+        <w:pStyle w:val="ListParagraph"/>
+        <w:ind w:left="0"/>
+        <w:jc w:val="center"/>
+        <w:rPr>
+          <w:rFonts w:asciiTheme="minorBidi" w:hAnsiTheme="minorBidi"/>
+          <w:sz w:val="24"/>
+          <w:szCs w:val="24"/>
+        </w:rPr>
+      </w:pPr>
+      <w:r>
+        <w:rPr>
+          <w:rFonts w:asciiTheme="minorBidi" w:hAnsiTheme="minorBidi"/>
+          <w:sz w:val="24"/>
+          <w:szCs w:val="24"/>
+        </w:rPr>
+        <w:t>a9000000</w:t>
+      </w:r>
+    </w:p>
+    <w:p>
+      <w:pPr>
+        <w:pStyle w:val="ListParagraph"/>
+        <w:ind w:left="0"/>
+        <w:jc w:val="center"/>
+        <w:rPr>
+          <w:rFonts w:asciiTheme="minorBidi" w:hAnsiTheme="minorBidi"/>
+          <w:sz w:val="24"/>
+          <w:szCs w:val="24"/>
+        </w:rPr>
+      </w:pPr>
+      <w:r>
+        <w:rPr>
+          <w:rFonts w:asciiTheme="minorBidi" w:hAnsiTheme="minorBidi"/>
+          <w:sz w:val="24"/>
+          <w:szCs w:val="24"/>
+        </w:rPr>
+        <w:t>ec824063</w:t>
+      </w:r>
+    </w:p>
+    <w:p>
+      <w:pPr>
+        <w:pStyle w:val="ListParagraph"/>
+        <w:ind w:left="0"/>
+        <w:jc w:val="center"/>
+        <w:rPr>
+          <w:rFonts w:asciiTheme="minorBidi" w:hAnsiTheme="minorBidi"/>
+          <w:sz w:val="24"/>
+          <w:szCs w:val="24"/>
+        </w:rPr>
+      </w:pPr>
+      <w:r>
+        <w:rPr>
+          <w:rFonts w:asciiTheme="minorBidi" w:hAnsiTheme="minorBidi"/>
+          <w:sz w:val="24"/>
+          <w:szCs w:val="24"/>
+        </w:rPr>
+        <w:t>e5379c91</w:t>
+      </w:r>
+    </w:p>
+    <w:p>
+      <w:pPr>
+        <w:pStyle w:val="ListParagraph"/>
+        <w:bidi/>
+        <w:ind w:left="1080"/>
+        <w:rPr>
+          <w:rFonts w:asciiTheme="minorBidi" w:hAnsiTheme="minorBidi" w:hint="cs"/>
+          <w:sz w:val="24"/>
+          <w:szCs w:val="24"/>
+          <w:rtl/>
+        </w:rPr>
+      </w:pPr>
       <w:bookmarkStart w:id="0" w:name="_GoBack"/>
       <w:bookmarkEnd w:id="0"/>
     </w:p>
@@ -5167,6 +5434,232 @@
     </w:lvl>
   </w:abstractNum>
   <w:abstractNum w:abstractNumId="3" w15:restartNumberingAfterBreak="0">
+    <w:nsid w:val="4CCD21C0"/>
+    <w:multiLevelType w:val="hybridMultilevel"/>
+    <w:tmpl w:val="1352AD38"/>
+    <w:lvl w:ilvl="0" w:tplc="04090001">
+      <w:start w:val="1"/>
+      <w:numFmt w:val="bullet"/>
+      <w:lvlText w:val=""/>
+      <w:lvlJc w:val="left"/>
+      <w:pPr>
+        <w:ind w:left="1080" w:hanging="360"/>
+      </w:pPr>
+      <w:rPr>
+        <w:rFonts w:ascii="Symbol" w:hAnsi="Symbol" w:hint="default"/>
+      </w:rPr>
+    </w:lvl>
+    <w:lvl w:ilvl="1" w:tplc="04090003" w:tentative="1">
+      <w:start w:val="1"/>
+      <w:numFmt w:val="bullet"/>
+      <w:lvlText w:val="o"/>
+      <w:lvlJc w:val="left"/>
+      <w:pPr>
+        <w:ind w:left="1800" w:hanging="360"/>
+      </w:pPr>
+      <w:rPr>
+        <w:rFonts w:ascii="Courier New" w:hAnsi="Courier New" w:cs="Courier New" w:hint="default"/>
+      </w:rPr>
+    </w:lvl>
+    <w:lvl w:ilvl="2" w:tplc="04090005" w:tentative="1">
+      <w:start w:val="1"/>
+      <w:numFmt w:val="bullet"/>
+      <w:lvlText w:val=""/>
+      <w:lvlJc w:val="left"/>
+      <w:pPr>
+        <w:ind w:left="2520" w:hanging="360"/>
+      </w:pPr>
+      <w:rPr>
+        <w:rFonts w:ascii="Wingdings" w:hAnsi="Wingdings" w:hint="default"/>
+      </w:rPr>
+    </w:lvl>
+    <w:lvl w:ilvl="3" w:tplc="04090001" w:tentative="1">
+      <w:start w:val="1"/>
+      <w:numFmt w:val="bullet"/>
+      <w:lvlText w:val=""/>
+      <w:lvlJc w:val="left"/>
+      <w:pPr>
+        <w:ind w:left="3240" w:hanging="360"/>
+      </w:pPr>
+      <w:rPr>
+        <w:rFonts w:ascii="Symbol" w:hAnsi="Symbol" w:hint="default"/>
+      </w:rPr>
+    </w:lvl>
+    <w:lvl w:ilvl="4" w:tplc="04090003" w:tentative="1">
+      <w:start w:val="1"/>
+      <w:numFmt w:val="bullet"/>
+      <w:lvlText w:val="o"/>
+      <w:lvlJc w:val="left"/>
+      <w:pPr>
+        <w:ind w:left="3960" w:hanging="360"/>
+      </w:pPr>
+      <w:rPr>
+        <w:rFonts w:ascii="Courier New" w:hAnsi="Courier New" w:cs="Courier New" w:hint="default"/>
+      </w:rPr>
+    </w:lvl>
+    <w:lvl w:ilvl="5" w:tplc="04090005" w:tentative="1">
+      <w:start w:val="1"/>
+      <w:numFmt w:val="bullet"/>
+      <w:lvlText w:val=""/>
+      <w:lvlJc w:val="left"/>
+      <w:pPr>
+        <w:ind w:left="4680" w:hanging="360"/>
+      </w:pPr>
+      <w:rPr>
+        <w:rFonts w:ascii="Wingdings" w:hAnsi="Wingdings" w:hint="default"/>
+      </w:rPr>
+    </w:lvl>
+    <w:lvl w:ilvl="6" w:tplc="04090001" w:tentative="1">
+      <w:start w:val="1"/>
+      <w:numFmt w:val="bullet"/>
+      <w:lvlText w:val=""/>
+      <w:lvlJc w:val="left"/>
+      <w:pPr>
+        <w:ind w:left="5400" w:hanging="360"/>
+      </w:pPr>
+      <w:rPr>
+        <w:rFonts w:ascii="Symbol" w:hAnsi="Symbol" w:hint="default"/>
+      </w:rPr>
+    </w:lvl>
+    <w:lvl w:ilvl="7" w:tplc="04090003" w:tentative="1">
+      <w:start w:val="1"/>
+      <w:numFmt w:val="bullet"/>
+      <w:lvlText w:val="o"/>
+      <w:lvlJc w:val="left"/>
+      <w:pPr>
+        <w:ind w:left="6120" w:hanging="360"/>
+      </w:pPr>
+      <w:rPr>
+        <w:rFonts w:ascii="Courier New" w:hAnsi="Courier New" w:cs="Courier New" w:hint="default"/>
+      </w:rPr>
+    </w:lvl>
+    <w:lvl w:ilvl="8" w:tplc="04090005" w:tentative="1">
+      <w:start w:val="1"/>
+      <w:numFmt w:val="bullet"/>
+      <w:lvlText w:val=""/>
+      <w:lvlJc w:val="left"/>
+      <w:pPr>
+        <w:ind w:left="6840" w:hanging="360"/>
+      </w:pPr>
+      <w:rPr>
+        <w:rFonts w:ascii="Wingdings" w:hAnsi="Wingdings" w:hint="default"/>
+      </w:rPr>
+    </w:lvl>
+  </w:abstractNum>
+  <w:abstractNum w:abstractNumId="4" w15:restartNumberingAfterBreak="0">
+    <w:nsid w:val="55F26709"/>
+    <w:multiLevelType w:val="hybridMultilevel"/>
+    <w:tmpl w:val="4106CE58"/>
+    <w:lvl w:ilvl="0" w:tplc="04090001">
+      <w:start w:val="1"/>
+      <w:numFmt w:val="bullet"/>
+      <w:lvlText w:val=""/>
+      <w:lvlJc w:val="left"/>
+      <w:pPr>
+        <w:ind w:left="1447" w:hanging="360"/>
+      </w:pPr>
+      <w:rPr>
+        <w:rFonts w:ascii="Symbol" w:hAnsi="Symbol" w:hint="default"/>
+      </w:rPr>
+    </w:lvl>
+    <w:lvl w:ilvl="1" w:tplc="04090003" w:tentative="1">
+      <w:start w:val="1"/>
+      <w:numFmt w:val="bullet"/>
+      <w:lvlText w:val="o"/>
+      <w:lvlJc w:val="left"/>
+      <w:pPr>
+        <w:ind w:left="2167" w:hanging="360"/>
+      </w:pPr>
+      <w:rPr>
+        <w:rFonts w:ascii="Courier New" w:hAnsi="Courier New" w:cs="Courier New" w:hint="default"/>
+      </w:rPr>
+    </w:lvl>
+    <w:lvl w:ilvl="2" w:tplc="04090005" w:tentative="1">
+      <w:start w:val="1"/>
+      <w:numFmt w:val="bullet"/>
+      <w:lvlText w:val=""/>
+      <w:lvlJc w:val="left"/>
+      <w:pPr>
+        <w:ind w:left="2887" w:hanging="360"/>
+      </w:pPr>
+      <w:rPr>
+        <w:rFonts w:ascii="Wingdings" w:hAnsi="Wingdings" w:hint="default"/>
+      </w:rPr>
+    </w:lvl>
+    <w:lvl w:ilvl="3" w:tplc="04090001" w:tentative="1">
+      <w:start w:val="1"/>
+      <w:numFmt w:val="bullet"/>
+      <w:lvlText w:val=""/>
+      <w:lvlJc w:val="left"/>
+      <w:pPr>
+        <w:ind w:left="3607" w:hanging="360"/>
+      </w:pPr>
+      <w:rPr>
+        <w:rFonts w:ascii="Symbol" w:hAnsi="Symbol" w:hint="default"/>
+      </w:rPr>
+    </w:lvl>
+    <w:lvl w:ilvl="4" w:tplc="04090003" w:tentative="1">
+      <w:start w:val="1"/>
+      <w:numFmt w:val="bullet"/>
+      <w:lvlText w:val="o"/>
+      <w:lvlJc w:val="left"/>
+      <w:pPr>
+        <w:ind w:left="4327" w:hanging="360"/>
+      </w:pPr>
+      <w:rPr>
+        <w:rFonts w:ascii="Courier New" w:hAnsi="Courier New" w:cs="Courier New" w:hint="default"/>
+      </w:rPr>
+    </w:lvl>
+    <w:lvl w:ilvl="5" w:tplc="04090005" w:tentative="1">
+      <w:start w:val="1"/>
+      <w:numFmt w:val="bullet"/>
+      <w:lvlText w:val=""/>
+      <w:lvlJc w:val="left"/>
+      <w:pPr>
+        <w:ind w:left="5047" w:hanging="360"/>
+      </w:pPr>
+      <w:rPr>
+        <w:rFonts w:ascii="Wingdings" w:hAnsi="Wingdings" w:hint="default"/>
+      </w:rPr>
+    </w:lvl>
+    <w:lvl w:ilvl="6" w:tplc="04090001" w:tentative="1">
+      <w:start w:val="1"/>
+      <w:numFmt w:val="bullet"/>
+      <w:lvlText w:val=""/>
+      <w:lvlJc w:val="left"/>
+      <w:pPr>
+        <w:ind w:left="5767" w:hanging="360"/>
+      </w:pPr>
+      <w:rPr>
+        <w:rFonts w:ascii="Symbol" w:hAnsi="Symbol" w:hint="default"/>
+      </w:rPr>
+    </w:lvl>
+    <w:lvl w:ilvl="7" w:tplc="04090003" w:tentative="1">
+      <w:start w:val="1"/>
+      <w:numFmt w:val="bullet"/>
+      <w:lvlText w:val="o"/>
+      <w:lvlJc w:val="left"/>
+      <w:pPr>
+        <w:ind w:left="6487" w:hanging="360"/>
+      </w:pPr>
+      <w:rPr>
+        <w:rFonts w:ascii="Courier New" w:hAnsi="Courier New" w:cs="Courier New" w:hint="default"/>
+      </w:rPr>
+    </w:lvl>
+    <w:lvl w:ilvl="8" w:tplc="04090005" w:tentative="1">
+      <w:start w:val="1"/>
+      <w:numFmt w:val="bullet"/>
+      <w:lvlText w:val=""/>
+      <w:lvlJc w:val="left"/>
+      <w:pPr>
+        <w:ind w:left="7207" w:hanging="360"/>
+      </w:pPr>
+      <w:rPr>
+        <w:rFonts w:ascii="Wingdings" w:hAnsi="Wingdings" w:hint="default"/>
+      </w:rPr>
+    </w:lvl>
+  </w:abstractNum>
+  <w:abstractNum w:abstractNumId="5" w15:restartNumberingAfterBreak="0">
     <w:nsid w:val="60D64556"/>
     <w:multiLevelType w:val="hybridMultilevel"/>
     <w:tmpl w:val="E0942C92"/>
@@ -5279,7 +5772,7 @@
       </w:rPr>
     </w:lvl>
   </w:abstractNum>
-  <w:abstractNum w:abstractNumId="4" w15:restartNumberingAfterBreak="0">
+  <w:abstractNum w:abstractNumId="6" w15:restartNumberingAfterBreak="0">
     <w:nsid w:val="619D024C"/>
     <w:multiLevelType w:val="hybridMultilevel"/>
     <w:tmpl w:val="B62069BA"/>
@@ -5391,7 +5884,7 @@
       </w:rPr>
     </w:lvl>
   </w:abstractNum>
-  <w:abstractNum w:abstractNumId="5" w15:restartNumberingAfterBreak="0">
+  <w:abstractNum w:abstractNumId="7" w15:restartNumberingAfterBreak="0">
     <w:nsid w:val="680263C1"/>
     <w:multiLevelType w:val="hybridMultilevel"/>
     <w:tmpl w:val="684235CA"/>
@@ -5505,7 +5998,7 @@
     </w:lvl>
   </w:abstractNum>
   <w:num w:numId="1">
-    <w:abstractNumId w:val="4"/>
+    <w:abstractNumId w:val="6"/>
   </w:num>
   <w:num w:numId="2">
     <w:abstractNumId w:val="2"/>
@@ -5514,13 +6007,19 @@
     <w:abstractNumId w:val="1"/>
   </w:num>
   <w:num w:numId="4">
-    <w:abstractNumId w:val="5"/>
+    <w:abstractNumId w:val="7"/>
   </w:num>
   <w:num w:numId="5">
-    <w:abstractNumId w:val="3"/>
+    <w:abstractNumId w:val="5"/>
   </w:num>
   <w:num w:numId="6">
     <w:abstractNumId w:val="0"/>
+  </w:num>
+  <w:num w:numId="7">
+    <w:abstractNumId w:val="4"/>
+  </w:num>
+  <w:num w:numId="8">
+    <w:abstractNumId w:val="3"/>
   </w:num>
 </w:numbering>
 </file>

</xml_diff>

<commit_message>
updated doc with level 5 explenation
</commit_message>
<xml_diff>
--- a/ex1.docx
+++ b/ex1.docx
@@ -228,7 +228,27 @@
           <w:szCs w:val="24"/>
           <w:rtl/>
         </w:rPr>
-        <w:t xml:space="preserve"> לרנדום לפי הערך בראש המחסנית, ולכן קודם כל דחפנו את ערך החזרה של </w:t>
+        <w:t xml:space="preserve"> </w:t>
+      </w:r>
+      <w:proofErr w:type="spellStart"/>
+      <w:r>
+        <w:rPr>
+          <w:rFonts w:asciiTheme="minorBidi" w:hAnsiTheme="minorBidi" w:hint="cs"/>
+          <w:sz w:val="24"/>
+          <w:szCs w:val="24"/>
+          <w:rtl/>
+        </w:rPr>
+        <w:t>לרנדום</w:t>
+      </w:r>
+      <w:proofErr w:type="spellEnd"/>
+      <w:r>
+        <w:rPr>
+          <w:rFonts w:asciiTheme="minorBidi" w:hAnsiTheme="minorBidi" w:hint="cs"/>
+          <w:sz w:val="24"/>
+          <w:szCs w:val="24"/>
+          <w:rtl/>
+        </w:rPr>
+        <w:t xml:space="preserve"> לפי הערך בראש המחסנית, ולכן קודם כל דחפנו את ערך החזרה של </w:t>
       </w:r>
       <w:r>
         <w:rPr>
@@ -264,7 +284,27 @@
           <w:szCs w:val="24"/>
           <w:rtl/>
         </w:rPr>
-        <w:t xml:space="preserve"> לראש המחסנית כך שהרנדום יתבסס על זמן המערכת. לאחר מכן, ישנה הקריאה המקורית ל-</w:t>
+        <w:t xml:space="preserve"> לראש המחסנית כך </w:t>
+      </w:r>
+      <w:proofErr w:type="spellStart"/>
+      <w:r>
+        <w:rPr>
+          <w:rFonts w:asciiTheme="minorBidi" w:hAnsiTheme="minorBidi" w:hint="cs"/>
+          <w:sz w:val="24"/>
+          <w:szCs w:val="24"/>
+          <w:rtl/>
+        </w:rPr>
+        <w:t>שהרנדום</w:t>
+      </w:r>
+      <w:proofErr w:type="spellEnd"/>
+      <w:r>
+        <w:rPr>
+          <w:rFonts w:asciiTheme="minorBidi" w:hAnsiTheme="minorBidi" w:hint="cs"/>
+          <w:sz w:val="24"/>
+          <w:szCs w:val="24"/>
+          <w:rtl/>
+        </w:rPr>
+        <w:t xml:space="preserve"> יתבסס על זמן המערכת. לאחר מכן, ישנה הקריאה המקורית ל-</w:t>
       </w:r>
       <w:r>
         <w:rPr>
@@ -659,7 +699,27 @@
           <w:szCs w:val="24"/>
           <w:rtl/>
         </w:rPr>
-        <w:t xml:space="preserve">בתחילת התכנית, בשורה 24, מקטינים את </w:t>
+        <w:t xml:space="preserve">בתחילת </w:t>
+      </w:r>
+      <w:proofErr w:type="spellStart"/>
+      <w:r>
+        <w:rPr>
+          <w:rFonts w:asciiTheme="minorBidi" w:hAnsiTheme="minorBidi" w:hint="cs"/>
+          <w:sz w:val="24"/>
+          <w:szCs w:val="24"/>
+          <w:rtl/>
+        </w:rPr>
+        <w:t>התכנית</w:t>
+      </w:r>
+      <w:proofErr w:type="spellEnd"/>
+      <w:r>
+        <w:rPr>
+          <w:rFonts w:asciiTheme="minorBidi" w:hAnsiTheme="minorBidi" w:hint="cs"/>
+          <w:sz w:val="24"/>
+          <w:szCs w:val="24"/>
+          <w:rtl/>
+        </w:rPr>
+        <w:t xml:space="preserve">, בשורה 24, מקטינים את </w:t>
       </w:r>
       <w:proofErr w:type="spellStart"/>
       <w:r>
@@ -884,7 +944,7 @@
       <w:pPr>
         <w:pStyle w:val="ListParagraph"/>
         <w:rPr>
-          <w:rFonts w:asciiTheme="minorBidi" w:hAnsiTheme="minorBidi" w:hint="cs"/>
+          <w:rFonts w:asciiTheme="minorBidi" w:hAnsiTheme="minorBidi"/>
           <w:sz w:val="24"/>
           <w:szCs w:val="24"/>
           <w:rtl/>
@@ -1195,7 +1255,7 @@
         <w:bidi/>
         <w:ind w:left="1080"/>
         <w:rPr>
-          <w:rFonts w:asciiTheme="minorBidi" w:hAnsiTheme="minorBidi" w:hint="cs"/>
+          <w:rFonts w:asciiTheme="minorBidi" w:hAnsiTheme="minorBidi"/>
           <w:sz w:val="24"/>
           <w:szCs w:val="24"/>
           <w:rtl/>
@@ -1208,7 +1268,7 @@
         <w:bidi/>
         <w:ind w:left="1080"/>
         <w:rPr>
-          <w:rFonts w:asciiTheme="minorBidi" w:hAnsiTheme="minorBidi" w:hint="cs"/>
+          <w:rFonts w:asciiTheme="minorBidi" w:hAnsiTheme="minorBidi"/>
           <w:sz w:val="24"/>
           <w:szCs w:val="24"/>
           <w:rtl/>
@@ -1837,8 +1897,19 @@
           <w:szCs w:val="24"/>
           <w:rtl/>
         </w:rPr>
-        <w:t xml:space="preserve"> תואם בסוף האסמבלי</w:t>
-      </w:r>
+        <w:t xml:space="preserve"> תואם בסוף </w:t>
+      </w:r>
+      <w:proofErr w:type="spellStart"/>
+      <w:r>
+        <w:rPr>
+          <w:rFonts w:asciiTheme="minorBidi" w:hAnsiTheme="minorBidi" w:hint="cs"/>
+          <w:sz w:val="24"/>
+          <w:szCs w:val="24"/>
+          <w:rtl/>
+        </w:rPr>
+        <w:t>האסמבלי</w:t>
+      </w:r>
+      <w:proofErr w:type="spellEnd"/>
       <w:r>
         <w:rPr>
           <w:rFonts w:asciiTheme="minorBidi" w:hAnsiTheme="minorBidi" w:hint="cs"/>
@@ -1977,7 +2048,27 @@
           <w:szCs w:val="24"/>
           <w:rtl/>
         </w:rPr>
-        <w:t xml:space="preserve"> בקריאה לפונקציות היעודיות שיצרנו.</w:t>
+        <w:t xml:space="preserve"> בקריאה לפונקציות </w:t>
+      </w:r>
+      <w:proofErr w:type="spellStart"/>
+      <w:r>
+        <w:rPr>
+          <w:rFonts w:asciiTheme="minorBidi" w:hAnsiTheme="minorBidi" w:hint="cs"/>
+          <w:sz w:val="24"/>
+          <w:szCs w:val="24"/>
+          <w:rtl/>
+        </w:rPr>
+        <w:t>היעודיות</w:t>
+      </w:r>
+      <w:proofErr w:type="spellEnd"/>
+      <w:r>
+        <w:rPr>
+          <w:rFonts w:asciiTheme="minorBidi" w:hAnsiTheme="minorBidi" w:hint="cs"/>
+          <w:sz w:val="24"/>
+          <w:szCs w:val="24"/>
+          <w:rtl/>
+        </w:rPr>
+        <w:t xml:space="preserve"> שיצרנו.</w:t>
       </w:r>
       <w:r>
         <w:rPr>
@@ -2022,7 +2113,27 @@
           <w:szCs w:val="24"/>
           <w:rtl/>
         </w:rPr>
-        <w:t>המרנו את האסמבלי שקיבלנו ל-</w:t>
+        <w:t xml:space="preserve">המרנו את </w:t>
+      </w:r>
+      <w:proofErr w:type="spellStart"/>
+      <w:r>
+        <w:rPr>
+          <w:rFonts w:asciiTheme="minorBidi" w:hAnsiTheme="minorBidi" w:hint="cs"/>
+          <w:sz w:val="24"/>
+          <w:szCs w:val="24"/>
+          <w:rtl/>
+        </w:rPr>
+        <w:t>האסמבלי</w:t>
+      </w:r>
+      <w:proofErr w:type="spellEnd"/>
+      <w:r>
+        <w:rPr>
+          <w:rFonts w:asciiTheme="minorBidi" w:hAnsiTheme="minorBidi" w:hint="cs"/>
+          <w:sz w:val="24"/>
+          <w:szCs w:val="24"/>
+          <w:rtl/>
+        </w:rPr>
+        <w:t xml:space="preserve"> שקיבלנו ל-</w:t>
       </w:r>
       <w:proofErr w:type="spellStart"/>
       <w:r>
@@ -2991,25 +3102,7 @@
           <w:szCs w:val="24"/>
           <w:rtl/>
         </w:rPr>
-        <w:t xml:space="preserve">לאחר מכן, </w:t>
-      </w:r>
-      <w:r>
-        <w:rPr>
-          <w:rFonts w:asciiTheme="minorBidi" w:hAnsiTheme="minorBidi" w:hint="cs"/>
-          <w:sz w:val="24"/>
-          <w:szCs w:val="24"/>
-          <w:rtl/>
-        </w:rPr>
-        <w:t>ניתן לראות כי מתקבלים בקלט שני מספרים</w:t>
-      </w:r>
-      <w:r>
-        <w:rPr>
-          <w:rFonts w:asciiTheme="minorBidi" w:hAnsiTheme="minorBidi" w:hint="cs"/>
-          <w:sz w:val="24"/>
-          <w:szCs w:val="24"/>
-          <w:rtl/>
-        </w:rPr>
-        <w:t xml:space="preserve"> הנטענים ל-</w:t>
+        <w:t>לאחר מכן, ניתן לראות כי מתקבלים בקלט שני מספרים הנטענים ל-</w:t>
       </w:r>
       <w:r>
         <w:rPr>
@@ -3161,11 +3254,31 @@
           <w:szCs w:val="24"/>
           <w:rtl/>
         </w:rPr>
-        <w:t xml:space="preserve">, בכל פעם קולטים קלט הקסה-דצימלי של עד 8 בתים, מבצעים לו </w:t>
+        <w:t xml:space="preserve">, בכל פעם קולטים קלט </w:t>
       </w:r>
       <w:proofErr w:type="spellStart"/>
       <w:r>
         <w:rPr>
+          <w:rFonts w:asciiTheme="minorBidi" w:hAnsiTheme="minorBidi" w:hint="cs"/>
+          <w:sz w:val="24"/>
+          <w:szCs w:val="24"/>
+          <w:rtl/>
+        </w:rPr>
+        <w:t>הקסה</w:t>
+      </w:r>
+      <w:proofErr w:type="spellEnd"/>
+      <w:r>
+        <w:rPr>
+          <w:rFonts w:asciiTheme="minorBidi" w:hAnsiTheme="minorBidi" w:hint="cs"/>
+          <w:sz w:val="24"/>
+          <w:szCs w:val="24"/>
+          <w:rtl/>
+        </w:rPr>
+        <w:t xml:space="preserve">-דצימלי של עד 8 בתים, מבצעים לו </w:t>
+      </w:r>
+      <w:proofErr w:type="spellStart"/>
+      <w:r>
+        <w:rPr>
           <w:rFonts w:asciiTheme="minorBidi" w:hAnsiTheme="minorBidi"/>
           <w:sz w:val="24"/>
           <w:szCs w:val="24"/>
@@ -3197,11 +3310,31 @@
           <w:szCs w:val="24"/>
           <w:rtl/>
         </w:rPr>
-        <w:t xml:space="preserve">), ודוחפים את התוצאה למחסנית במקום הערך הקודם איתו ביצענו </w:t>
+        <w:t xml:space="preserve">), ודוחפים את התוצאה למחסנית במקום הערך הקודם </w:t>
       </w:r>
       <w:proofErr w:type="spellStart"/>
       <w:r>
         <w:rPr>
+          <w:rFonts w:asciiTheme="minorBidi" w:hAnsiTheme="minorBidi" w:hint="cs"/>
+          <w:sz w:val="24"/>
+          <w:szCs w:val="24"/>
+          <w:rtl/>
+        </w:rPr>
+        <w:t>איתו</w:t>
+      </w:r>
+      <w:proofErr w:type="spellEnd"/>
+      <w:r>
+        <w:rPr>
+          <w:rFonts w:asciiTheme="minorBidi" w:hAnsiTheme="minorBidi" w:hint="cs"/>
+          <w:sz w:val="24"/>
+          <w:szCs w:val="24"/>
+          <w:rtl/>
+        </w:rPr>
+        <w:t xml:space="preserve"> ביצענו </w:t>
+      </w:r>
+      <w:proofErr w:type="spellStart"/>
+      <w:r>
+        <w:rPr>
           <w:rFonts w:asciiTheme="minorBidi" w:hAnsiTheme="minorBidi"/>
           <w:sz w:val="24"/>
           <w:szCs w:val="24"/>
@@ -3287,7 +3420,27 @@
           <w:szCs w:val="24"/>
           <w:rtl/>
         </w:rPr>
-        <w:t xml:space="preserve"> שלהם עם הקלטים שהתקבלו.</w:t>
+        <w:t xml:space="preserve"> שלהם עם </w:t>
+      </w:r>
+      <w:proofErr w:type="spellStart"/>
+      <w:r>
+        <w:rPr>
+          <w:rFonts w:asciiTheme="minorBidi" w:hAnsiTheme="minorBidi" w:hint="cs"/>
+          <w:sz w:val="24"/>
+          <w:szCs w:val="24"/>
+          <w:rtl/>
+        </w:rPr>
+        <w:t>הקלטים</w:t>
+      </w:r>
+      <w:proofErr w:type="spellEnd"/>
+      <w:r>
+        <w:rPr>
+          <w:rFonts w:asciiTheme="minorBidi" w:hAnsiTheme="minorBidi" w:hint="cs"/>
+          <w:sz w:val="24"/>
+          <w:szCs w:val="24"/>
+          <w:rtl/>
+        </w:rPr>
+        <w:t xml:space="preserve"> שהתקבלו.</w:t>
       </w:r>
       <w:r>
         <w:rPr>
@@ -5167,12 +5320,808 @@
         <w:bidi/>
         <w:ind w:left="1080"/>
         <w:rPr>
-          <w:rFonts w:asciiTheme="minorBidi" w:hAnsiTheme="minorBidi" w:hint="cs"/>
-          <w:sz w:val="24"/>
-          <w:szCs w:val="24"/>
-          <w:rtl/>
-        </w:rPr>
-      </w:pPr>
+          <w:rFonts w:asciiTheme="minorBidi" w:hAnsiTheme="minorBidi"/>
+          <w:sz w:val="24"/>
+          <w:szCs w:val="24"/>
+          <w:rtl/>
+        </w:rPr>
+      </w:pPr>
+    </w:p>
+    <w:p>
+      <w:pPr>
+        <w:pStyle w:val="ListParagraph"/>
+        <w:numPr>
+          <w:ilvl w:val="0"/>
+          <w:numId w:val="9"/>
+        </w:numPr>
+        <w:bidi/>
+        <w:rPr>
+          <w:rFonts w:asciiTheme="minorBidi" w:hAnsiTheme="minorBidi"/>
+          <w:sz w:val="24"/>
+          <w:szCs w:val="24"/>
+        </w:rPr>
+      </w:pPr>
+      <w:r>
+        <w:rPr>
+          <w:rFonts w:asciiTheme="minorBidi" w:hAnsiTheme="minorBidi" w:hint="cs"/>
+          <w:sz w:val="24"/>
+          <w:szCs w:val="24"/>
+          <w:rtl/>
+        </w:rPr>
+        <w:t>ולבסוף, שמנו לב שלאחר הקפיצה ל-</w:t>
+      </w:r>
+      <w:r>
+        <w:rPr>
+          <w:rFonts w:asciiTheme="minorBidi" w:hAnsiTheme="minorBidi"/>
+          <w:sz w:val="24"/>
+          <w:szCs w:val="24"/>
+        </w:rPr>
+        <w:t>dummy</w:t>
+      </w:r>
+      <w:r>
+        <w:rPr>
+          <w:rFonts w:asciiTheme="minorBidi" w:hAnsiTheme="minorBidi" w:hint="cs"/>
+          <w:sz w:val="24"/>
+          <w:szCs w:val="24"/>
+          <w:rtl/>
+        </w:rPr>
+        <w:t xml:space="preserve"> משלב 3 ישנה קריאה לפונקציה בשם </w:t>
+      </w:r>
+      <w:r>
+        <w:rPr>
+          <w:rFonts w:asciiTheme="minorBidi" w:hAnsiTheme="minorBidi"/>
+          <w:sz w:val="24"/>
+          <w:szCs w:val="24"/>
+        </w:rPr>
+        <w:t xml:space="preserve"> </w:t>
+      </w:r>
+      <w:proofErr w:type="spellStart"/>
+      <w:r>
+        <w:rPr>
+          <w:rFonts w:asciiTheme="minorBidi" w:hAnsiTheme="minorBidi"/>
+          <w:sz w:val="24"/>
+          <w:szCs w:val="24"/>
+        </w:rPr>
+        <w:t>db_access</w:t>
+      </w:r>
+      <w:proofErr w:type="spellEnd"/>
+      <w:r>
+        <w:rPr>
+          <w:rFonts w:asciiTheme="minorBidi" w:hAnsiTheme="minorBidi" w:hint="cs"/>
+          <w:sz w:val="24"/>
+          <w:szCs w:val="24"/>
+          <w:rtl/>
+        </w:rPr>
+        <w:t xml:space="preserve"> שבתוכה יש קריאות לפונקציות של </w:t>
+      </w:r>
+      <w:r>
+        <w:rPr>
+          <w:rFonts w:asciiTheme="minorBidi" w:hAnsiTheme="minorBidi"/>
+          <w:sz w:val="24"/>
+          <w:szCs w:val="24"/>
+        </w:rPr>
+        <w:t>sqllite3</w:t>
+      </w:r>
+      <w:r>
+        <w:rPr>
+          <w:rFonts w:asciiTheme="minorBidi" w:hAnsiTheme="minorBidi" w:hint="cs"/>
+          <w:sz w:val="24"/>
+          <w:szCs w:val="24"/>
+          <w:rtl/>
+        </w:rPr>
+        <w:t xml:space="preserve">. תחילה </w:t>
+      </w:r>
+      <w:r>
+        <w:rPr>
+          <w:rFonts w:asciiTheme="minorBidi" w:hAnsiTheme="minorBidi"/>
+          <w:sz w:val="24"/>
+          <w:szCs w:val="24"/>
+        </w:rPr>
+        <w:t>open</w:t>
+      </w:r>
+      <w:r>
+        <w:rPr>
+          <w:rFonts w:asciiTheme="minorBidi" w:hAnsiTheme="minorBidi" w:hint="cs"/>
+          <w:sz w:val="24"/>
+          <w:szCs w:val="24"/>
+          <w:rtl/>
+        </w:rPr>
+        <w:t xml:space="preserve">, אז </w:t>
+      </w:r>
+      <w:r>
+        <w:rPr>
+          <w:rFonts w:asciiTheme="minorBidi" w:hAnsiTheme="minorBidi"/>
+          <w:sz w:val="24"/>
+          <w:szCs w:val="24"/>
+        </w:rPr>
+        <w:t>exec</w:t>
+      </w:r>
+      <w:r>
+        <w:rPr>
+          <w:rFonts w:asciiTheme="minorBidi" w:hAnsiTheme="minorBidi" w:hint="cs"/>
+          <w:sz w:val="24"/>
+          <w:szCs w:val="24"/>
+          <w:rtl/>
+        </w:rPr>
+        <w:t xml:space="preserve"> ו-</w:t>
+      </w:r>
+      <w:r>
+        <w:rPr>
+          <w:rFonts w:asciiTheme="minorBidi" w:hAnsiTheme="minorBidi"/>
+          <w:sz w:val="24"/>
+          <w:szCs w:val="24"/>
+        </w:rPr>
+        <w:t>close</w:t>
+      </w:r>
+      <w:r>
+        <w:rPr>
+          <w:rFonts w:asciiTheme="minorBidi" w:hAnsiTheme="minorBidi" w:hint="cs"/>
+          <w:sz w:val="24"/>
+          <w:szCs w:val="24"/>
+          <w:rtl/>
+        </w:rPr>
+        <w:t>.</w:t>
+      </w:r>
+    </w:p>
+    <w:p>
+      <w:pPr>
+        <w:pStyle w:val="ListParagraph"/>
+        <w:bidi/>
+        <w:ind w:left="1080"/>
+        <w:rPr>
+          <w:rFonts w:asciiTheme="minorBidi" w:hAnsiTheme="minorBidi"/>
+          <w:sz w:val="24"/>
+          <w:szCs w:val="24"/>
+          <w:rtl/>
+        </w:rPr>
+      </w:pPr>
+      <w:r>
+        <w:rPr>
+          <w:rFonts w:asciiTheme="minorBidi" w:hAnsiTheme="minorBidi" w:hint="cs"/>
+          <w:sz w:val="24"/>
+          <w:szCs w:val="24"/>
+          <w:rtl/>
+        </w:rPr>
+        <w:t>הנחנו שבשלב זה מבקשים את נתוני המשתמש מה</w:t>
+      </w:r>
+      <w:r>
+        <w:rPr>
+          <w:rFonts w:asciiTheme="minorBidi" w:hAnsiTheme="minorBidi" w:hint="cs"/>
+          <w:sz w:val="24"/>
+          <w:szCs w:val="24"/>
+        </w:rPr>
+        <w:t>DB</w:t>
+      </w:r>
+      <w:r>
+        <w:rPr>
+          <w:rFonts w:asciiTheme="minorBidi" w:hAnsiTheme="minorBidi" w:hint="cs"/>
+          <w:sz w:val="24"/>
+          <w:szCs w:val="24"/>
+          <w:rtl/>
+        </w:rPr>
+        <w:t xml:space="preserve">. עקבנו אחר פונקציית </w:t>
+      </w:r>
+      <w:r>
+        <w:rPr>
+          <w:rFonts w:asciiTheme="minorBidi" w:hAnsiTheme="minorBidi"/>
+          <w:sz w:val="24"/>
+          <w:szCs w:val="24"/>
+        </w:rPr>
+        <w:t>exec</w:t>
+      </w:r>
+      <w:r>
+        <w:rPr>
+          <w:rFonts w:asciiTheme="minorBidi" w:hAnsiTheme="minorBidi" w:hint="cs"/>
+          <w:sz w:val="24"/>
+          <w:szCs w:val="24"/>
+          <w:rtl/>
+        </w:rPr>
+        <w:t xml:space="preserve"> שמקבלת מצביע ל</w:t>
+      </w:r>
+      <w:r>
+        <w:rPr>
+          <w:rFonts w:asciiTheme="minorBidi" w:hAnsiTheme="minorBidi" w:hint="cs"/>
+          <w:sz w:val="24"/>
+          <w:szCs w:val="24"/>
+        </w:rPr>
+        <w:t>DB</w:t>
+      </w:r>
+      <w:r>
+        <w:rPr>
+          <w:rFonts w:asciiTheme="minorBidi" w:hAnsiTheme="minorBidi" w:hint="cs"/>
+          <w:sz w:val="24"/>
+          <w:szCs w:val="24"/>
+          <w:rtl/>
+        </w:rPr>
+        <w:t xml:space="preserve"> ומחרוזת שאילתה, </w:t>
+      </w:r>
+      <w:r>
+        <w:rPr>
+          <w:rFonts w:asciiTheme="minorBidi" w:hAnsiTheme="minorBidi" w:hint="cs"/>
+          <w:sz w:val="24"/>
+          <w:szCs w:val="24"/>
+          <w:rtl/>
+        </w:rPr>
+        <w:t xml:space="preserve">כארגומנט </w:t>
+      </w:r>
+      <w:r>
+        <w:rPr>
+          <w:rFonts w:asciiTheme="minorBidi" w:hAnsiTheme="minorBidi" w:hint="cs"/>
+          <w:sz w:val="24"/>
+          <w:szCs w:val="24"/>
+          <w:rtl/>
+        </w:rPr>
+        <w:t xml:space="preserve">השאילתה </w:t>
+      </w:r>
+      <w:r>
+        <w:rPr>
+          <w:rFonts w:asciiTheme="minorBidi" w:hAnsiTheme="minorBidi" w:hint="cs"/>
+          <w:sz w:val="24"/>
+          <w:szCs w:val="24"/>
+          <w:rtl/>
+        </w:rPr>
+        <w:t>מעבירים שרשור של מחרוזת קבועה וה</w:t>
+      </w:r>
+      <w:r>
+        <w:rPr>
+          <w:rFonts w:asciiTheme="minorBidi" w:hAnsiTheme="minorBidi" w:hint="cs"/>
+          <w:sz w:val="24"/>
+          <w:szCs w:val="24"/>
+          <w:rtl/>
+        </w:rPr>
+        <w:t>ארגומנט השני</w:t>
+      </w:r>
+      <w:r>
+        <w:rPr>
+          <w:rFonts w:asciiTheme="minorBidi" w:hAnsiTheme="minorBidi" w:hint="cs"/>
+          <w:sz w:val="24"/>
+          <w:szCs w:val="24"/>
+          <w:rtl/>
+        </w:rPr>
+        <w:t xml:space="preserve"> של התוכנית</w:t>
+      </w:r>
+      <w:r>
+        <w:rPr>
+          <w:rFonts w:asciiTheme="minorBidi" w:hAnsiTheme="minorBidi" w:hint="cs"/>
+          <w:sz w:val="24"/>
+          <w:szCs w:val="24"/>
+          <w:rtl/>
+        </w:rPr>
+        <w:t xml:space="preserve"> </w:t>
+      </w:r>
+      <w:r>
+        <w:rPr>
+          <w:rFonts w:asciiTheme="minorBidi" w:hAnsiTheme="minorBidi" w:hint="cs"/>
+          <w:sz w:val="24"/>
+          <w:szCs w:val="24"/>
+          <w:rtl/>
+        </w:rPr>
+        <w:t>(</w:t>
+      </w:r>
+      <w:r>
+        <w:rPr>
+          <w:rFonts w:asciiTheme="minorBidi" w:hAnsiTheme="minorBidi" w:hint="cs"/>
+          <w:sz w:val="24"/>
+          <w:szCs w:val="24"/>
+          <w:rtl/>
+        </w:rPr>
+        <w:t xml:space="preserve">שמועבר ע"י פונקציית </w:t>
+      </w:r>
+      <w:r>
+        <w:rPr>
+          <w:rFonts w:asciiTheme="minorBidi" w:hAnsiTheme="minorBidi"/>
+          <w:sz w:val="24"/>
+          <w:szCs w:val="24"/>
+        </w:rPr>
+        <w:t>main</w:t>
+      </w:r>
+      <w:r>
+        <w:rPr>
+          <w:rFonts w:asciiTheme="minorBidi" w:hAnsiTheme="minorBidi" w:hint="cs"/>
+          <w:sz w:val="24"/>
+          <w:szCs w:val="24"/>
+          <w:rtl/>
+        </w:rPr>
+        <w:t xml:space="preserve"> לתווית </w:t>
+      </w:r>
+      <w:proofErr w:type="spellStart"/>
+      <w:r>
+        <w:rPr>
+          <w:rFonts w:asciiTheme="minorBidi" w:hAnsiTheme="minorBidi"/>
+          <w:sz w:val="24"/>
+          <w:szCs w:val="24"/>
+        </w:rPr>
+        <w:t>arg</w:t>
+      </w:r>
+      <w:proofErr w:type="spellEnd"/>
+      <w:r>
+        <w:rPr>
+          <w:rFonts w:asciiTheme="minorBidi" w:hAnsiTheme="minorBidi" w:hint="cs"/>
+          <w:sz w:val="24"/>
+          <w:szCs w:val="24"/>
+          <w:rtl/>
+        </w:rPr>
+        <w:t xml:space="preserve"> מוקדם יותר</w:t>
+      </w:r>
+      <w:r>
+        <w:rPr>
+          <w:rFonts w:asciiTheme="minorBidi" w:hAnsiTheme="minorBidi" w:hint="cs"/>
+          <w:sz w:val="24"/>
+          <w:szCs w:val="24"/>
+          <w:rtl/>
+        </w:rPr>
+        <w:t>) בנוסף השרשור</w:t>
+      </w:r>
+      <w:r>
+        <w:rPr>
+          <w:rFonts w:asciiTheme="minorBidi" w:hAnsiTheme="minorBidi"/>
+          <w:sz w:val="24"/>
+          <w:szCs w:val="24"/>
+        </w:rPr>
+        <w:t xml:space="preserve"> </w:t>
+      </w:r>
+      <w:r>
+        <w:rPr>
+          <w:rFonts w:asciiTheme="minorBidi" w:hAnsiTheme="minorBidi" w:hint="cs"/>
+          <w:sz w:val="24"/>
+          <w:szCs w:val="24"/>
+          <w:rtl/>
+        </w:rPr>
+        <w:t xml:space="preserve"> מתבצע ע"י </w:t>
+      </w:r>
+      <w:proofErr w:type="spellStart"/>
+      <w:r>
+        <w:rPr>
+          <w:rFonts w:asciiTheme="minorBidi" w:hAnsiTheme="minorBidi"/>
+          <w:sz w:val="24"/>
+          <w:szCs w:val="24"/>
+        </w:rPr>
+        <w:t>strncat</w:t>
+      </w:r>
+      <w:proofErr w:type="spellEnd"/>
+      <w:r>
+        <w:rPr>
+          <w:rFonts w:asciiTheme="minorBidi" w:hAnsiTheme="minorBidi" w:hint="cs"/>
+          <w:sz w:val="24"/>
+          <w:szCs w:val="24"/>
+          <w:rtl/>
+        </w:rPr>
+        <w:t xml:space="preserve"> כך שיש הגבלה על מספר התווים שניתן לשרשר, 11 תווים במקרה הזה.</w:t>
+      </w:r>
+      <w:r>
+        <w:rPr>
+          <w:rFonts w:asciiTheme="minorBidi" w:hAnsiTheme="minorBidi"/>
+          <w:sz w:val="24"/>
+          <w:szCs w:val="24"/>
+        </w:rPr>
+        <w:t xml:space="preserve"> </w:t>
+      </w:r>
+      <w:r>
+        <w:rPr>
+          <w:rFonts w:asciiTheme="minorBidi" w:hAnsiTheme="minorBidi" w:hint="cs"/>
+          <w:sz w:val="24"/>
+          <w:szCs w:val="24"/>
+          <w:rtl/>
+        </w:rPr>
+        <w:t xml:space="preserve">לאחר השרשור מוסיפים בקצה המחרוזת את התו " </w:t>
+      </w:r>
+      <w:r>
+        <w:rPr>
+          <w:rFonts w:asciiTheme="minorBidi" w:hAnsiTheme="minorBidi"/>
+          <w:sz w:val="24"/>
+          <w:szCs w:val="24"/>
+        </w:rPr>
+        <w:t>‘</w:t>
+      </w:r>
+      <w:r>
+        <w:rPr>
+          <w:rFonts w:asciiTheme="minorBidi" w:hAnsiTheme="minorBidi" w:hint="cs"/>
+          <w:sz w:val="24"/>
+          <w:szCs w:val="24"/>
+          <w:rtl/>
+        </w:rPr>
+        <w:t xml:space="preserve"> ". </w:t>
+      </w:r>
+    </w:p>
+    <w:p>
+      <w:pPr>
+        <w:pStyle w:val="ListParagraph"/>
+        <w:bidi/>
+        <w:ind w:left="1080"/>
+        <w:rPr>
+          <w:rFonts w:asciiTheme="minorBidi" w:hAnsiTheme="minorBidi"/>
+          <w:sz w:val="24"/>
+          <w:szCs w:val="24"/>
+          <w:rtl/>
+        </w:rPr>
+      </w:pPr>
+      <w:r>
+        <w:rPr>
+          <w:rFonts w:asciiTheme="minorBidi" w:hAnsiTheme="minorBidi" w:hint="cs"/>
+          <w:sz w:val="24"/>
+          <w:szCs w:val="24"/>
+          <w:rtl/>
+        </w:rPr>
+        <w:t>כך שלבסוף תתקבל המחרוזת הבאה כשאילתה:</w:t>
+      </w:r>
+    </w:p>
+    <w:p>
+      <w:pPr>
+        <w:shd w:val="clear" w:color="auto" w:fill="FFFFFF"/>
+        <w:spacing w:after="0" w:line="285" w:lineRule="atLeast"/>
+        <w:rPr>
+          <w:rFonts w:ascii="Consolas" w:eastAsia="Times New Roman" w:hAnsi="Consolas" w:cs="Times New Roman"/>
+          <w:color w:val="000000"/>
+          <w:sz w:val="21"/>
+          <w:szCs w:val="21"/>
+        </w:rPr>
+      </w:pPr>
+      <w:r>
+        <w:rPr>
+          <w:rFonts w:ascii="Consolas" w:eastAsia="Times New Roman" w:hAnsi="Consolas" w:cs="Times New Roman"/>
+          <w:color w:val="000000"/>
+          <w:sz w:val="21"/>
+          <w:szCs w:val="21"/>
+        </w:rPr>
+        <w:t>"select username, password from users where username='</w:t>
+      </w:r>
+      <w:r>
+        <w:rPr>
+          <w:rFonts w:ascii="Consolas" w:eastAsia="Times New Roman" w:hAnsi="Consolas" w:cs="Times New Roman"/>
+          <w:color w:val="000000"/>
+          <w:sz w:val="21"/>
+          <w:szCs w:val="21"/>
+        </w:rPr>
+        <w:t xml:space="preserve"> ARGUMENT2 </w:t>
+      </w:r>
+      <w:r>
+        <w:rPr>
+          <w:rFonts w:ascii="Consolas" w:eastAsia="Times New Roman" w:hAnsi="Consolas" w:cs="Times New Roman"/>
+          <w:color w:val="000000"/>
+          <w:sz w:val="21"/>
+          <w:szCs w:val="21"/>
+        </w:rPr>
+        <w:t>'</w:t>
+      </w:r>
+      <w:r>
+        <w:rPr>
+          <w:rFonts w:ascii="Consolas" w:eastAsia="Times New Roman" w:hAnsi="Consolas" w:cs="Times New Roman"/>
+          <w:color w:val="000000"/>
+          <w:sz w:val="21"/>
+          <w:szCs w:val="21"/>
+        </w:rPr>
+        <w:t xml:space="preserve"> “</w:t>
+      </w:r>
+    </w:p>
+    <w:p>
+      <w:pPr>
+        <w:pStyle w:val="ListParagraph"/>
+        <w:bidi/>
+        <w:ind w:left="1080"/>
+        <w:jc w:val="center"/>
+        <w:rPr>
+          <w:rFonts w:asciiTheme="minorBidi" w:hAnsiTheme="minorBidi"/>
+          <w:sz w:val="24"/>
+          <w:szCs w:val="24"/>
+        </w:rPr>
+      </w:pPr>
+    </w:p>
+    <w:p>
+      <w:pPr>
+        <w:pStyle w:val="ListParagraph"/>
+        <w:bidi/>
+        <w:ind w:left="1080"/>
+        <w:rPr>
+          <w:rFonts w:asciiTheme="minorBidi" w:hAnsiTheme="minorBidi"/>
+          <w:sz w:val="24"/>
+          <w:szCs w:val="24"/>
+          <w:rtl/>
+        </w:rPr>
+      </w:pPr>
+      <w:r>
+        <w:rPr>
+          <w:rFonts w:asciiTheme="minorBidi" w:hAnsiTheme="minorBidi" w:hint="cs"/>
+          <w:sz w:val="24"/>
+          <w:szCs w:val="24"/>
+          <w:rtl/>
+        </w:rPr>
+        <w:t>מובן שאין בסיס נתונים במחשבים האישיים אז</w:t>
+      </w:r>
+      <w:r>
+        <w:rPr>
+          <w:rFonts w:asciiTheme="minorBidi" w:hAnsiTheme="minorBidi"/>
+          <w:sz w:val="24"/>
+          <w:szCs w:val="24"/>
+        </w:rPr>
+        <w:t xml:space="preserve"> </w:t>
+      </w:r>
+      <w:r>
+        <w:rPr>
+          <w:rFonts w:asciiTheme="minorBidi" w:hAnsiTheme="minorBidi" w:hint="cs"/>
+          <w:sz w:val="24"/>
+          <w:szCs w:val="24"/>
+          <w:rtl/>
+        </w:rPr>
+        <w:t xml:space="preserve">התחלנו להריץ ניסויים להתקפת </w:t>
+      </w:r>
+      <w:r>
+        <w:rPr>
+          <w:rFonts w:asciiTheme="minorBidi" w:hAnsiTheme="minorBidi"/>
+          <w:sz w:val="24"/>
+          <w:szCs w:val="24"/>
+        </w:rPr>
+        <w:t>SQL injection</w:t>
+      </w:r>
+      <w:r>
+        <w:rPr>
+          <w:rFonts w:asciiTheme="minorBidi" w:hAnsiTheme="minorBidi" w:hint="cs"/>
+          <w:sz w:val="24"/>
+          <w:szCs w:val="24"/>
+          <w:rtl/>
+        </w:rPr>
+        <w:t xml:space="preserve"> באתר, ולבסוף המחרוזת הבאה חשפה את נתוני כל המשתמשים בבסיס הנתונים:</w:t>
+      </w:r>
+    </w:p>
+    <w:p>
+      <w:pPr>
+        <w:pStyle w:val="ListParagraph"/>
+        <w:bidi/>
+        <w:ind w:left="1080"/>
+        <w:jc w:val="center"/>
+        <w:rPr>
+          <w:rFonts w:ascii="Consolas" w:hAnsi="Consolas"/>
+          <w:sz w:val="24"/>
+          <w:szCs w:val="24"/>
+          <w:rtl/>
+        </w:rPr>
+      </w:pPr>
+      <w:r>
+        <w:rPr>
+          <w:rFonts w:ascii="Consolas" w:eastAsia="Times New Roman" w:hAnsi="Consolas" w:cs="Times New Roman"/>
+          <w:color w:val="000000"/>
+          <w:sz w:val="21"/>
+          <w:szCs w:val="21"/>
+        </w:rPr>
+        <w:t>"</w:t>
+      </w:r>
+      <w:r>
+        <w:rPr>
+          <w:rFonts w:ascii="Consolas" w:eastAsia="Times New Roman" w:hAnsi="Consolas" w:cs="Times New Roman"/>
+          <w:color w:val="000000"/>
+          <w:sz w:val="21"/>
+          <w:szCs w:val="21"/>
+        </w:rPr>
+        <w:t xml:space="preserve"> </w:t>
+      </w:r>
+      <w:proofErr w:type="gramStart"/>
+      <w:r>
+        <w:rPr>
+          <w:rFonts w:ascii="Consolas" w:eastAsia="Times New Roman" w:hAnsi="Consolas" w:cs="Times New Roman"/>
+          <w:color w:val="000000"/>
+          <w:sz w:val="21"/>
+          <w:szCs w:val="21"/>
+        </w:rPr>
+        <w:t>'</w:t>
+      </w:r>
+      <w:r>
+        <w:rPr>
+          <w:rFonts w:ascii="Consolas" w:hAnsi="Consolas"/>
+          <w:sz w:val="24"/>
+          <w:szCs w:val="24"/>
+        </w:rPr>
+        <w:t xml:space="preserve">  or</w:t>
+      </w:r>
+      <w:proofErr w:type="gramEnd"/>
+      <w:r>
+        <w:rPr>
+          <w:rFonts w:ascii="Consolas" w:hAnsi="Consolas"/>
+          <w:sz w:val="24"/>
+          <w:szCs w:val="24"/>
+        </w:rPr>
+        <w:t xml:space="preserve"> 1=1 –</w:t>
+      </w:r>
+    </w:p>
+    <w:p>
+      <w:pPr>
+        <w:pStyle w:val="ListParagraph"/>
+        <w:bidi/>
+        <w:ind w:left="1080"/>
+        <w:rPr>
+          <w:rtl/>
+        </w:rPr>
+      </w:pPr>
+      <w:r>
+        <w:rPr>
+          <w:rFonts w:asciiTheme="minorBidi" w:hAnsiTheme="minorBidi" w:hint="cs"/>
+          <w:sz w:val="24"/>
+          <w:szCs w:val="24"/>
+          <w:rtl/>
+        </w:rPr>
+        <w:lastRenderedPageBreak/>
+        <w:t>כאשר ה-</w:t>
+      </w:r>
+      <w:r>
+        <w:t>‘</w:t>
+      </w:r>
+      <w:r>
+        <w:rPr>
+          <w:rFonts w:hint="cs"/>
+          <w:rtl/>
+        </w:rPr>
+        <w:t xml:space="preserve"> הראשון סוגר את </w:t>
+      </w:r>
+      <w:r>
+        <w:rPr>
+          <w:rFonts w:hint="cs"/>
+          <w:rtl/>
+        </w:rPr>
+        <w:t>התנאי הראשון, כלומר, שם-משתמש ולאחריו משנים את התנאי ל-</w:t>
+      </w:r>
+      <w:r>
+        <w:t>or</w:t>
+      </w:r>
+      <w:r>
+        <w:rPr>
+          <w:rFonts w:hint="cs"/>
+          <w:rtl/>
+        </w:rPr>
+        <w:t xml:space="preserve"> עם תנאי שמתקיים תמיד, 1==1 (בשפת </w:t>
+      </w:r>
+      <w:r>
+        <w:rPr>
+          <w:rFonts w:hint="cs"/>
+        </w:rPr>
+        <w:t>SQL</w:t>
+      </w:r>
+      <w:r>
+        <w:rPr>
+          <w:rFonts w:hint="cs"/>
+          <w:rtl/>
+        </w:rPr>
+        <w:t xml:space="preserve"> עם = יחיד). לכן התנאי הכולל מתקיים תמיד והשאילתה מחזירה את כל הצמדים (משתמש, סיסמה) העונים על התנאי, שהם כל הצמדים, קרי, כל המשתמשים וסיסמאותיה</w:t>
+      </w:r>
+      <w:r>
+        <w:rPr>
+          <w:rFonts w:hint="eastAsia"/>
+          <w:rtl/>
+        </w:rPr>
+        <w:t>ם</w:t>
+      </w:r>
+      <w:r>
+        <w:rPr>
+          <w:rFonts w:hint="cs"/>
+          <w:rtl/>
+        </w:rPr>
+        <w:t>. כדי להתעלם מה-</w:t>
+      </w:r>
+      <w:r>
+        <w:t>‘</w:t>
+      </w:r>
+      <w:r>
+        <w:rPr>
+          <w:rFonts w:hint="cs"/>
+          <w:rtl/>
+        </w:rPr>
+        <w:t xml:space="preserve"> שהתוכנית מוסיפה בסוף המחרוזת הוספנו סימן הערה "</w:t>
+      </w:r>
+      <w:r>
+        <w:rPr>
+          <w:rtl/>
+        </w:rPr>
+        <w:t>—</w:t>
+      </w:r>
+      <w:r>
+        <w:rPr>
+          <w:rFonts w:hint="cs"/>
+          <w:rtl/>
+        </w:rPr>
+        <w:t>". לבסוף נתקבלה השאילתה:</w:t>
+      </w:r>
+    </w:p>
+    <w:p>
+      <w:pPr>
+        <w:pStyle w:val="ListParagraph"/>
+        <w:bidi/>
+        <w:ind w:left="1080"/>
+        <w:rPr>
+          <w:rtl/>
+        </w:rPr>
+      </w:pPr>
+    </w:p>
+    <w:p>
+      <w:pPr>
+        <w:pStyle w:val="ListParagraph"/>
+        <w:bidi/>
+        <w:ind w:left="1080"/>
+        <w:jc w:val="center"/>
+        <w:rPr>
+          <w:rFonts w:hint="cs"/>
+          <w:rtl/>
+        </w:rPr>
+      </w:pPr>
+      <w:r>
+        <w:rPr>
+          <w:rFonts w:ascii="Consolas" w:eastAsia="Times New Roman" w:hAnsi="Consolas" w:cs="Times New Roman"/>
+          <w:color w:val="000000"/>
+          <w:sz w:val="21"/>
+          <w:szCs w:val="21"/>
+        </w:rPr>
+        <w:t>"</w:t>
+      </w:r>
+      <w:r>
+        <w:rPr>
+          <w:rFonts w:ascii="Consolas" w:eastAsia="Times New Roman" w:hAnsi="Consolas" w:cs="Times New Roman"/>
+          <w:color w:val="000000"/>
+          <w:sz w:val="21"/>
+          <w:szCs w:val="21"/>
+        </w:rPr>
+        <w:t xml:space="preserve"> </w:t>
+      </w:r>
+      <w:r>
+        <w:rPr>
+          <w:rFonts w:ascii="Consolas" w:eastAsia="Times New Roman" w:hAnsi="Consolas" w:cs="Times New Roman"/>
+          <w:color w:val="000000"/>
+          <w:sz w:val="21"/>
+          <w:szCs w:val="21"/>
+        </w:rPr>
+        <w:t>select username, password from users where username=''</w:t>
+      </w:r>
+      <w:r>
+        <w:rPr>
+          <w:rFonts w:ascii="Consolas" w:eastAsia="Times New Roman" w:hAnsi="Consolas" w:cs="Times New Roman"/>
+          <w:color w:val="000000"/>
+          <w:sz w:val="21"/>
+          <w:szCs w:val="21"/>
+        </w:rPr>
+        <w:t xml:space="preserve"> or 1=1 </w:t>
+      </w:r>
+      <w:proofErr w:type="gramStart"/>
+      <w:r>
+        <w:rPr>
+          <w:rFonts w:ascii="Consolas" w:eastAsia="Times New Roman" w:hAnsi="Consolas" w:cs="Times New Roman"/>
+          <w:color w:val="70AD47" w:themeColor="accent6"/>
+          <w:sz w:val="21"/>
+          <w:szCs w:val="21"/>
+        </w:rPr>
+        <w:t>--</w:t>
+      </w:r>
+      <w:r>
+        <w:rPr>
+          <w:rFonts w:ascii="Consolas" w:eastAsia="Times New Roman" w:hAnsi="Consolas" w:cs="Times New Roman"/>
+          <w:color w:val="70AD47" w:themeColor="accent6"/>
+          <w:sz w:val="21"/>
+          <w:szCs w:val="21"/>
+        </w:rPr>
+        <w:t xml:space="preserve">  </w:t>
+      </w:r>
+      <w:r>
+        <w:rPr>
+          <w:rFonts w:ascii="Consolas" w:eastAsia="Times New Roman" w:hAnsi="Consolas" w:cs="Times New Roman"/>
+          <w:color w:val="70AD47" w:themeColor="accent6"/>
+          <w:sz w:val="21"/>
+          <w:szCs w:val="21"/>
+        </w:rPr>
+        <w:t>'</w:t>
+      </w:r>
+      <w:proofErr w:type="gramEnd"/>
+      <w:r>
+        <w:rPr>
+          <w:rFonts w:ascii="Consolas" w:eastAsia="Times New Roman" w:hAnsi="Consolas" w:cs="Times New Roman"/>
+          <w:color w:val="70AD47" w:themeColor="accent6"/>
+          <w:sz w:val="21"/>
+          <w:szCs w:val="21"/>
+        </w:rPr>
+        <w:t xml:space="preserve"> </w:t>
+      </w:r>
+      <w:r>
+        <w:rPr>
+          <w:rFonts w:ascii="Consolas" w:eastAsia="Times New Roman" w:hAnsi="Consolas" w:cs="Times New Roman"/>
+          <w:color w:val="000000"/>
+          <w:sz w:val="21"/>
+          <w:szCs w:val="21"/>
+        </w:rPr>
+        <w:t>"</w:t>
+      </w:r>
       <w:bookmarkStart w:id="0" w:name="_GoBack"/>
       <w:bookmarkEnd w:id="0"/>
     </w:p>
@@ -5885,6 +6834,119 @@
     </w:lvl>
   </w:abstractNum>
   <w:abstractNum w:abstractNumId="7" w15:restartNumberingAfterBreak="0">
+    <w:nsid w:val="6362778C"/>
+    <w:multiLevelType w:val="hybridMultilevel"/>
+    <w:tmpl w:val="10DC1F36"/>
+    <w:lvl w:ilvl="0" w:tplc="04090001">
+      <w:start w:val="1"/>
+      <w:numFmt w:val="bullet"/>
+      <w:lvlText w:val=""/>
+      <w:lvlJc w:val="left"/>
+      <w:pPr>
+        <w:ind w:left="1080" w:hanging="360"/>
+      </w:pPr>
+      <w:rPr>
+        <w:rFonts w:ascii="Symbol" w:hAnsi="Symbol" w:hint="default"/>
+      </w:rPr>
+    </w:lvl>
+    <w:lvl w:ilvl="1" w:tplc="04090003" w:tentative="1">
+      <w:start w:val="1"/>
+      <w:numFmt w:val="bullet"/>
+      <w:lvlText w:val="o"/>
+      <w:lvlJc w:val="left"/>
+      <w:pPr>
+        <w:ind w:left="1800" w:hanging="360"/>
+      </w:pPr>
+      <w:rPr>
+        <w:rFonts w:ascii="Courier New" w:hAnsi="Courier New" w:cs="Courier New" w:hint="default"/>
+      </w:rPr>
+    </w:lvl>
+    <w:lvl w:ilvl="2" w:tplc="04090005" w:tentative="1">
+      <w:start w:val="1"/>
+      <w:numFmt w:val="bullet"/>
+      <w:lvlText w:val=""/>
+      <w:lvlJc w:val="left"/>
+      <w:pPr>
+        <w:ind w:left="2520" w:hanging="360"/>
+      </w:pPr>
+      <w:rPr>
+        <w:rFonts w:ascii="Wingdings" w:hAnsi="Wingdings" w:hint="default"/>
+      </w:rPr>
+    </w:lvl>
+    <w:lvl w:ilvl="3" w:tplc="04090001" w:tentative="1">
+      <w:start w:val="1"/>
+      <w:numFmt w:val="bullet"/>
+      <w:lvlText w:val=""/>
+      <w:lvlJc w:val="left"/>
+      <w:pPr>
+        <w:ind w:left="3240" w:hanging="360"/>
+      </w:pPr>
+      <w:rPr>
+        <w:rFonts w:ascii="Symbol" w:hAnsi="Symbol" w:hint="default"/>
+      </w:rPr>
+    </w:lvl>
+    <w:lvl w:ilvl="4" w:tplc="04090003" w:tentative="1">
+      <w:start w:val="1"/>
+      <w:numFmt w:val="bullet"/>
+      <w:lvlText w:val="o"/>
+      <w:lvlJc w:val="left"/>
+      <w:pPr>
+        <w:ind w:left="3960" w:hanging="360"/>
+      </w:pPr>
+      <w:rPr>
+        <w:rFonts w:ascii="Courier New" w:hAnsi="Courier New" w:cs="Courier New" w:hint="default"/>
+      </w:rPr>
+    </w:lvl>
+    <w:lvl w:ilvl="5" w:tplc="04090005" w:tentative="1">
+      <w:start w:val="1"/>
+      <w:numFmt w:val="bullet"/>
+      <w:lvlText w:val=""/>
+      <w:lvlJc w:val="left"/>
+      <w:pPr>
+        <w:ind w:left="4680" w:hanging="360"/>
+      </w:pPr>
+      <w:rPr>
+        <w:rFonts w:ascii="Wingdings" w:hAnsi="Wingdings" w:hint="default"/>
+      </w:rPr>
+    </w:lvl>
+    <w:lvl w:ilvl="6" w:tplc="04090001" w:tentative="1">
+      <w:start w:val="1"/>
+      <w:numFmt w:val="bullet"/>
+      <w:lvlText w:val=""/>
+      <w:lvlJc w:val="left"/>
+      <w:pPr>
+        <w:ind w:left="5400" w:hanging="360"/>
+      </w:pPr>
+      <w:rPr>
+        <w:rFonts w:ascii="Symbol" w:hAnsi="Symbol" w:hint="default"/>
+      </w:rPr>
+    </w:lvl>
+    <w:lvl w:ilvl="7" w:tplc="04090003" w:tentative="1">
+      <w:start w:val="1"/>
+      <w:numFmt w:val="bullet"/>
+      <w:lvlText w:val="o"/>
+      <w:lvlJc w:val="left"/>
+      <w:pPr>
+        <w:ind w:left="6120" w:hanging="360"/>
+      </w:pPr>
+      <w:rPr>
+        <w:rFonts w:ascii="Courier New" w:hAnsi="Courier New" w:cs="Courier New" w:hint="default"/>
+      </w:rPr>
+    </w:lvl>
+    <w:lvl w:ilvl="8" w:tplc="04090005" w:tentative="1">
+      <w:start w:val="1"/>
+      <w:numFmt w:val="bullet"/>
+      <w:lvlText w:val=""/>
+      <w:lvlJc w:val="left"/>
+      <w:pPr>
+        <w:ind w:left="6840" w:hanging="360"/>
+      </w:pPr>
+      <w:rPr>
+        <w:rFonts w:ascii="Wingdings" w:hAnsi="Wingdings" w:hint="default"/>
+      </w:rPr>
+    </w:lvl>
+  </w:abstractNum>
+  <w:abstractNum w:abstractNumId="8" w15:restartNumberingAfterBreak="0">
     <w:nsid w:val="680263C1"/>
     <w:multiLevelType w:val="hybridMultilevel"/>
     <w:tmpl w:val="684235CA"/>
@@ -6007,7 +7069,7 @@
     <w:abstractNumId w:val="1"/>
   </w:num>
   <w:num w:numId="4">
-    <w:abstractNumId w:val="7"/>
+    <w:abstractNumId w:val="8"/>
   </w:num>
   <w:num w:numId="5">
     <w:abstractNumId w:val="5"/>
@@ -6020,6 +7082,9 @@
   </w:num>
   <w:num w:numId="8">
     <w:abstractNumId w:val="3"/>
+  </w:num>
+  <w:num w:numId="9">
+    <w:abstractNumId w:val="7"/>
   </w:num>
 </w:numbering>
 </file>
@@ -6427,7 +7492,6 @@
   <w:style w:type="character" w:default="1" w:styleId="DefaultParagraphFont">
     <w:name w:val="Default Paragraph Font"/>
     <w:uiPriority w:val="1"/>
-    <w:semiHidden/>
     <w:unhideWhenUsed/>
   </w:style>
   <w:style w:type="table" w:default="1" w:styleId="TableNormal">

</xml_diff>